<commit_message>
CIV-16297 Hearing date for order after hearing template
</commit_message>
<xml_diff>
--- a/docker/docmosis/templates/CV-UNS-DEC-ENG-01286.docx
+++ b/docker/docmosis/templates/CV-UNS-DEC-ENG-01286.docx
@@ -1,6 +1,6 @@
 
 <file path=word/document.xml><?xml version="1.0" encoding="utf-8"?>
-<w:document xmlns:wpc="http://schemas.microsoft.com/office/word/2010/wordprocessingCanvas" xmlns:cx="http://schemas.microsoft.com/office/drawing/2014/chartex" xmlns:cx1="http://schemas.microsoft.com/office/drawing/2015/9/8/chartex" xmlns:cx2="http://schemas.microsoft.com/office/drawing/2015/10/21/chartex" xmlns:cx3="http://schemas.microsoft.com/office/drawing/2016/5/9/chartex" xmlns:cx4="http://schemas.microsoft.com/office/drawing/2016/5/10/chartex" xmlns:cx5="http://schemas.microsoft.com/office/drawing/2016/5/11/chartex" xmlns:cx6="http://schemas.microsoft.com/office/drawing/2016/5/12/chartex" xmlns:cx7="http://schemas.microsoft.com/office/drawing/2016/5/13/chartex" xmlns:cx8="http://schemas.microsoft.com/office/drawing/2016/5/14/chartex" xmlns:mc="http://schemas.openxmlformats.org/markup-compatibility/2006" xmlns:aink="http://schemas.microsoft.com/office/drawing/2016/ink" xmlns:am3d="http://schemas.microsoft.com/office/drawing/2017/model3d" xmlns:o="urn:schemas-microsoft-com:office:office" xmlns:oel="http://schemas.microsoft.com/office/2019/extlst" xmlns:r="http://schemas.openxmlformats.org/officeDocument/2006/relationships" xmlns:m="http://schemas.openxmlformats.org/officeDocument/2006/math" xmlns:v="urn:schemas-microsoft-com:vml" xmlns:wp14="http://schemas.microsoft.com/office/word/2010/wordprocessingDrawing" xmlns:wp="http://schemas.openxmlformats.org/drawingml/2006/wordprocessingDrawing" xmlns:w10="urn:schemas-microsoft-com:office:word" xmlns:w="http://schemas.openxmlformats.org/wordprocessingml/2006/main" xmlns:w14="http://schemas.microsoft.com/office/word/2010/wordml" xmlns:w15="http://schemas.microsoft.com/office/word/2012/wordml" xmlns:w16cex="http://schemas.microsoft.com/office/word/2018/wordml/cex" xmlns:w16cid="http://schemas.microsoft.com/office/word/2016/wordml/cid" xmlns:w16="http://schemas.microsoft.com/office/word/2018/wordml" xmlns:w16du="http://schemas.microsoft.com/office/word/2023/wordml/word16du" xmlns:w16sdtdh="http://schemas.microsoft.com/office/word/2020/wordml/sdtdatahash" xmlns:w16se="http://schemas.microsoft.com/office/word/2015/wordml/symex" xmlns:wpg="http://schemas.microsoft.com/office/word/2010/wordprocessingGroup" xmlns:wpi="http://schemas.microsoft.com/office/word/2010/wordprocessingInk" xmlns:wne="http://schemas.microsoft.com/office/word/2006/wordml" xmlns:wps="http://schemas.microsoft.com/office/word/2010/wordprocessingShape" mc:Ignorable="w14 w15 w16se w16cid w16 w16cex w16sdtdh w16du wp14">
+<w:document xmlns:wpc="http://schemas.microsoft.com/office/word/2010/wordprocessingCanvas" xmlns:cx="http://schemas.microsoft.com/office/drawing/2014/chartex" xmlns:cx1="http://schemas.microsoft.com/office/drawing/2015/9/8/chartex" xmlns:cx2="http://schemas.microsoft.com/office/drawing/2015/10/21/chartex" xmlns:cx3="http://schemas.microsoft.com/office/drawing/2016/5/9/chartex" xmlns:cx4="http://schemas.microsoft.com/office/drawing/2016/5/10/chartex" xmlns:cx5="http://schemas.microsoft.com/office/drawing/2016/5/11/chartex" xmlns:cx6="http://schemas.microsoft.com/office/drawing/2016/5/12/chartex" xmlns:cx7="http://schemas.microsoft.com/office/drawing/2016/5/13/chartex" xmlns:cx8="http://schemas.microsoft.com/office/drawing/2016/5/14/chartex" xmlns:mc="http://schemas.openxmlformats.org/markup-compatibility/2006" xmlns:aink="http://schemas.microsoft.com/office/drawing/2016/ink" xmlns:am3d="http://schemas.microsoft.com/office/drawing/2017/model3d" xmlns:o="urn:schemas-microsoft-com:office:office" xmlns:oel="http://schemas.microsoft.com/office/2019/extlst" xmlns:r="http://schemas.openxmlformats.org/officeDocument/2006/relationships" xmlns:m="http://schemas.openxmlformats.org/officeDocument/2006/math" xmlns:v="urn:schemas-microsoft-com:vml" xmlns:wp14="http://schemas.microsoft.com/office/word/2010/wordprocessingDrawing" xmlns:wp="http://schemas.openxmlformats.org/drawingml/2006/wordprocessingDrawing" xmlns:w10="urn:schemas-microsoft-com:office:word" xmlns:w="http://schemas.openxmlformats.org/wordprocessingml/2006/main" xmlns:w14="http://schemas.microsoft.com/office/word/2010/wordml" xmlns:w15="http://schemas.microsoft.com/office/word/2012/wordml" xmlns:w16cex="http://schemas.microsoft.com/office/word/2018/wordml/cex" xmlns:w16cid="http://schemas.microsoft.com/office/word/2016/wordml/cid" xmlns:w16="http://schemas.microsoft.com/office/word/2018/wordml" xmlns:w16du="http://schemas.microsoft.com/office/word/2023/wordml/word16du" xmlns:w16sdtdh="http://schemas.microsoft.com/office/word/2020/wordml/sdtdatahash" xmlns:w16sdtfl="http://schemas.microsoft.com/office/word/2024/wordml/sdtformatlock" xmlns:w16se="http://schemas.microsoft.com/office/word/2015/wordml/symex" xmlns:wpg="http://schemas.microsoft.com/office/word/2010/wordprocessingGroup" xmlns:wpi="http://schemas.microsoft.com/office/word/2010/wordprocessingInk" xmlns:wne="http://schemas.microsoft.com/office/word/2006/wordml" xmlns:wps="http://schemas.microsoft.com/office/word/2010/wordprocessingShape" mc:Ignorable="w14 w15 w16se w16cid w16 w16cex w16sdtdh w16sdtfl w16du wp14">
   <w:body>
     <w:tbl>
       <w:tblPr>
@@ -1317,6 +1317,40 @@
         <w:t>[Insert directions here]</w:t>
       </w:r>
     </w:p>
+    <w:p>
+      <w:pPr>
+        <w:rPr>
+          <w:rFonts w:ascii="Arial" w:hAnsi="Arial" w:cs="Arial"/>
+        </w:rPr>
+      </w:pPr>
+    </w:p>
+    <w:p>
+      <w:pPr>
+        <w:rPr>
+          <w:rFonts w:ascii="Arial" w:hAnsi="Arial" w:cs="Arial"/>
+        </w:rPr>
+      </w:pPr>
+      <w:r>
+        <w:rPr>
+          <w:rFonts w:ascii="Arial" w:hAnsi="Arial" w:cs="Arial"/>
+        </w:rPr>
+        <w:t xml:space="preserve">&lt;&lt; </w:t>
+      </w:r>
+      <w:proofErr w:type="spellStart"/>
+      <w:r>
+        <w:rPr>
+          <w:rFonts w:ascii="Arial" w:hAnsi="Arial" w:cs="Arial"/>
+        </w:rPr>
+        <w:t>orderAfterHearingDate</w:t>
+      </w:r>
+      <w:proofErr w:type="spellEnd"/>
+      <w:r>
+        <w:rPr>
+          <w:rFonts w:ascii="Arial" w:hAnsi="Arial" w:cs="Arial"/>
+        </w:rPr>
+        <w:t xml:space="preserve"> &gt;&gt;</w:t>
+      </w:r>
+    </w:p>
     <w:p/>
     <w:p/>
     <w:sectPr>
@@ -1336,7 +1370,7 @@
 </file>
 
 <file path=word/endnotes.xml><?xml version="1.0" encoding="utf-8"?>
-<w:endnotes xmlns:wpc="http://schemas.microsoft.com/office/word/2010/wordprocessingCanvas" xmlns:cx="http://schemas.microsoft.com/office/drawing/2014/chartex" xmlns:cx1="http://schemas.microsoft.com/office/drawing/2015/9/8/chartex" xmlns:cx2="http://schemas.microsoft.com/office/drawing/2015/10/21/chartex" xmlns:cx3="http://schemas.microsoft.com/office/drawing/2016/5/9/chartex" xmlns:cx4="http://schemas.microsoft.com/office/drawing/2016/5/10/chartex" xmlns:cx5="http://schemas.microsoft.com/office/drawing/2016/5/11/chartex" xmlns:cx6="http://schemas.microsoft.com/office/drawing/2016/5/12/chartex" xmlns:cx7="http://schemas.microsoft.com/office/drawing/2016/5/13/chartex" xmlns:cx8="http://schemas.microsoft.com/office/drawing/2016/5/14/chartex" xmlns:mc="http://schemas.openxmlformats.org/markup-compatibility/2006" xmlns:aink="http://schemas.microsoft.com/office/drawing/2016/ink" xmlns:am3d="http://schemas.microsoft.com/office/drawing/2017/model3d" xmlns:o="urn:schemas-microsoft-com:office:office" xmlns:oel="http://schemas.microsoft.com/office/2019/extlst" xmlns:r="http://schemas.openxmlformats.org/officeDocument/2006/relationships" xmlns:m="http://schemas.openxmlformats.org/officeDocument/2006/math" xmlns:v="urn:schemas-microsoft-com:vml" xmlns:wp14="http://schemas.microsoft.com/office/word/2010/wordprocessingDrawing" xmlns:wp="http://schemas.openxmlformats.org/drawingml/2006/wordprocessingDrawing" xmlns:w10="urn:schemas-microsoft-com:office:word" xmlns:w="http://schemas.openxmlformats.org/wordprocessingml/2006/main" xmlns:w14="http://schemas.microsoft.com/office/word/2010/wordml" xmlns:w15="http://schemas.microsoft.com/office/word/2012/wordml" xmlns:w16cex="http://schemas.microsoft.com/office/word/2018/wordml/cex" xmlns:w16cid="http://schemas.microsoft.com/office/word/2016/wordml/cid" xmlns:w16="http://schemas.microsoft.com/office/word/2018/wordml" xmlns:w16du="http://schemas.microsoft.com/office/word/2023/wordml/word16du" xmlns:w16sdtdh="http://schemas.microsoft.com/office/word/2020/wordml/sdtdatahash" xmlns:w16se="http://schemas.microsoft.com/office/word/2015/wordml/symex" xmlns:wpg="http://schemas.microsoft.com/office/word/2010/wordprocessingGroup" xmlns:wpi="http://schemas.microsoft.com/office/word/2010/wordprocessingInk" xmlns:wne="http://schemas.microsoft.com/office/word/2006/wordml" xmlns:wps="http://schemas.microsoft.com/office/word/2010/wordprocessingShape" mc:Ignorable="w14 w15 w16se w16cid w16 w16cex w16sdtdh w16du wp14">
+<w:endnotes xmlns:wpc="http://schemas.microsoft.com/office/word/2010/wordprocessingCanvas" xmlns:cx="http://schemas.microsoft.com/office/drawing/2014/chartex" xmlns:cx1="http://schemas.microsoft.com/office/drawing/2015/9/8/chartex" xmlns:cx2="http://schemas.microsoft.com/office/drawing/2015/10/21/chartex" xmlns:cx3="http://schemas.microsoft.com/office/drawing/2016/5/9/chartex" xmlns:cx4="http://schemas.microsoft.com/office/drawing/2016/5/10/chartex" xmlns:cx5="http://schemas.microsoft.com/office/drawing/2016/5/11/chartex" xmlns:cx6="http://schemas.microsoft.com/office/drawing/2016/5/12/chartex" xmlns:cx7="http://schemas.microsoft.com/office/drawing/2016/5/13/chartex" xmlns:cx8="http://schemas.microsoft.com/office/drawing/2016/5/14/chartex" xmlns:mc="http://schemas.openxmlformats.org/markup-compatibility/2006" xmlns:aink="http://schemas.microsoft.com/office/drawing/2016/ink" xmlns:am3d="http://schemas.microsoft.com/office/drawing/2017/model3d" xmlns:o="urn:schemas-microsoft-com:office:office" xmlns:oel="http://schemas.microsoft.com/office/2019/extlst" xmlns:r="http://schemas.openxmlformats.org/officeDocument/2006/relationships" xmlns:m="http://schemas.openxmlformats.org/officeDocument/2006/math" xmlns:v="urn:schemas-microsoft-com:vml" xmlns:wp14="http://schemas.microsoft.com/office/word/2010/wordprocessingDrawing" xmlns:wp="http://schemas.openxmlformats.org/drawingml/2006/wordprocessingDrawing" xmlns:w10="urn:schemas-microsoft-com:office:word" xmlns:w="http://schemas.openxmlformats.org/wordprocessingml/2006/main" xmlns:w14="http://schemas.microsoft.com/office/word/2010/wordml" xmlns:w15="http://schemas.microsoft.com/office/word/2012/wordml" xmlns:w16cex="http://schemas.microsoft.com/office/word/2018/wordml/cex" xmlns:w16cid="http://schemas.microsoft.com/office/word/2016/wordml/cid" xmlns:w16="http://schemas.microsoft.com/office/word/2018/wordml" xmlns:w16du="http://schemas.microsoft.com/office/word/2023/wordml/word16du" xmlns:w16sdtdh="http://schemas.microsoft.com/office/word/2020/wordml/sdtdatahash" xmlns:w16sdtfl="http://schemas.microsoft.com/office/word/2024/wordml/sdtformatlock" xmlns:w16se="http://schemas.microsoft.com/office/word/2015/wordml/symex" xmlns:wpg="http://schemas.microsoft.com/office/word/2010/wordprocessingGroup" xmlns:wpi="http://schemas.microsoft.com/office/word/2010/wordprocessingInk" xmlns:wne="http://schemas.microsoft.com/office/word/2006/wordml" xmlns:wps="http://schemas.microsoft.com/office/word/2010/wordprocessingShape" mc:Ignorable="w14 w15 w16se w16cid w16 w16cex w16sdtdh w16sdtfl w16du wp14">
   <w:endnote w:type="separator" w:id="-1">
     <w:p>
       <w:pPr>
@@ -1361,7 +1395,7 @@
 </file>
 
 <file path=word/footer1.xml><?xml version="1.0" encoding="utf-8"?>
-<w:ftr xmlns:wpc="http://schemas.microsoft.com/office/word/2010/wordprocessingCanvas" xmlns:cx="http://schemas.microsoft.com/office/drawing/2014/chartex" xmlns:cx1="http://schemas.microsoft.com/office/drawing/2015/9/8/chartex" xmlns:cx2="http://schemas.microsoft.com/office/drawing/2015/10/21/chartex" xmlns:cx3="http://schemas.microsoft.com/office/drawing/2016/5/9/chartex" xmlns:cx4="http://schemas.microsoft.com/office/drawing/2016/5/10/chartex" xmlns:cx5="http://schemas.microsoft.com/office/drawing/2016/5/11/chartex" xmlns:cx6="http://schemas.microsoft.com/office/drawing/2016/5/12/chartex" xmlns:cx7="http://schemas.microsoft.com/office/drawing/2016/5/13/chartex" xmlns:cx8="http://schemas.microsoft.com/office/drawing/2016/5/14/chartex" xmlns:mc="http://schemas.openxmlformats.org/markup-compatibility/2006" xmlns:aink="http://schemas.microsoft.com/office/drawing/2016/ink" xmlns:am3d="http://schemas.microsoft.com/office/drawing/2017/model3d" xmlns:o="urn:schemas-microsoft-com:office:office" xmlns:oel="http://schemas.microsoft.com/office/2019/extlst" xmlns:r="http://schemas.openxmlformats.org/officeDocument/2006/relationships" xmlns:m="http://schemas.openxmlformats.org/officeDocument/2006/math" xmlns:v="urn:schemas-microsoft-com:vml" xmlns:wp14="http://schemas.microsoft.com/office/word/2010/wordprocessingDrawing" xmlns:wp="http://schemas.openxmlformats.org/drawingml/2006/wordprocessingDrawing" xmlns:w10="urn:schemas-microsoft-com:office:word" xmlns:w="http://schemas.openxmlformats.org/wordprocessingml/2006/main" xmlns:w14="http://schemas.microsoft.com/office/word/2010/wordml" xmlns:w15="http://schemas.microsoft.com/office/word/2012/wordml" xmlns:w16cex="http://schemas.microsoft.com/office/word/2018/wordml/cex" xmlns:w16cid="http://schemas.microsoft.com/office/word/2016/wordml/cid" xmlns:w16="http://schemas.microsoft.com/office/word/2018/wordml" xmlns:w16du="http://schemas.microsoft.com/office/word/2023/wordml/word16du" xmlns:w16sdtdh="http://schemas.microsoft.com/office/word/2020/wordml/sdtdatahash" xmlns:w16se="http://schemas.microsoft.com/office/word/2015/wordml/symex" xmlns:wpg="http://schemas.microsoft.com/office/word/2010/wordprocessingGroup" xmlns:wpi="http://schemas.microsoft.com/office/word/2010/wordprocessingInk" xmlns:wne="http://schemas.microsoft.com/office/word/2006/wordml" xmlns:wps="http://schemas.microsoft.com/office/word/2010/wordprocessingShape" mc:Ignorable="w14 w15 w16se w16cid w16 w16cex w16sdtdh w16du wp14">
+<w:ftr xmlns:wpc="http://schemas.microsoft.com/office/word/2010/wordprocessingCanvas" xmlns:cx="http://schemas.microsoft.com/office/drawing/2014/chartex" xmlns:cx1="http://schemas.microsoft.com/office/drawing/2015/9/8/chartex" xmlns:cx2="http://schemas.microsoft.com/office/drawing/2015/10/21/chartex" xmlns:cx3="http://schemas.microsoft.com/office/drawing/2016/5/9/chartex" xmlns:cx4="http://schemas.microsoft.com/office/drawing/2016/5/10/chartex" xmlns:cx5="http://schemas.microsoft.com/office/drawing/2016/5/11/chartex" xmlns:cx6="http://schemas.microsoft.com/office/drawing/2016/5/12/chartex" xmlns:cx7="http://schemas.microsoft.com/office/drawing/2016/5/13/chartex" xmlns:cx8="http://schemas.microsoft.com/office/drawing/2016/5/14/chartex" xmlns:mc="http://schemas.openxmlformats.org/markup-compatibility/2006" xmlns:aink="http://schemas.microsoft.com/office/drawing/2016/ink" xmlns:am3d="http://schemas.microsoft.com/office/drawing/2017/model3d" xmlns:o="urn:schemas-microsoft-com:office:office" xmlns:oel="http://schemas.microsoft.com/office/2019/extlst" xmlns:r="http://schemas.openxmlformats.org/officeDocument/2006/relationships" xmlns:m="http://schemas.openxmlformats.org/officeDocument/2006/math" xmlns:v="urn:schemas-microsoft-com:vml" xmlns:wp14="http://schemas.microsoft.com/office/word/2010/wordprocessingDrawing" xmlns:wp="http://schemas.openxmlformats.org/drawingml/2006/wordprocessingDrawing" xmlns:w10="urn:schemas-microsoft-com:office:word" xmlns:w="http://schemas.openxmlformats.org/wordprocessingml/2006/main" xmlns:w14="http://schemas.microsoft.com/office/word/2010/wordml" xmlns:w15="http://schemas.microsoft.com/office/word/2012/wordml" xmlns:w16cex="http://schemas.microsoft.com/office/word/2018/wordml/cex" xmlns:w16cid="http://schemas.microsoft.com/office/word/2016/wordml/cid" xmlns:w16="http://schemas.microsoft.com/office/word/2018/wordml" xmlns:w16du="http://schemas.microsoft.com/office/word/2023/wordml/word16du" xmlns:w16sdtdh="http://schemas.microsoft.com/office/word/2020/wordml/sdtdatahash" xmlns:w16sdtfl="http://schemas.microsoft.com/office/word/2024/wordml/sdtformatlock" xmlns:w16se="http://schemas.microsoft.com/office/word/2015/wordml/symex" xmlns:wpg="http://schemas.microsoft.com/office/word/2010/wordprocessingGroup" xmlns:wpi="http://schemas.microsoft.com/office/word/2010/wordprocessingInk" xmlns:wne="http://schemas.microsoft.com/office/word/2006/wordml" xmlns:wps="http://schemas.microsoft.com/office/word/2010/wordprocessingShape" mc:Ignorable="w14 w15 w16se w16cid w16 w16cex w16sdtdh w16sdtfl w16du wp14">
   <w:p>
     <w:pPr>
       <w:pStyle w:val="Footer"/>
@@ -1491,7 +1525,7 @@
 </file>
 
 <file path=word/footer2.xml><?xml version="1.0" encoding="utf-8"?>
-<w:ftr xmlns:wpc="http://schemas.microsoft.com/office/word/2010/wordprocessingCanvas" xmlns:cx="http://schemas.microsoft.com/office/drawing/2014/chartex" xmlns:cx1="http://schemas.microsoft.com/office/drawing/2015/9/8/chartex" xmlns:cx2="http://schemas.microsoft.com/office/drawing/2015/10/21/chartex" xmlns:cx3="http://schemas.microsoft.com/office/drawing/2016/5/9/chartex" xmlns:cx4="http://schemas.microsoft.com/office/drawing/2016/5/10/chartex" xmlns:cx5="http://schemas.microsoft.com/office/drawing/2016/5/11/chartex" xmlns:cx6="http://schemas.microsoft.com/office/drawing/2016/5/12/chartex" xmlns:cx7="http://schemas.microsoft.com/office/drawing/2016/5/13/chartex" xmlns:cx8="http://schemas.microsoft.com/office/drawing/2016/5/14/chartex" xmlns:mc="http://schemas.openxmlformats.org/markup-compatibility/2006" xmlns:aink="http://schemas.microsoft.com/office/drawing/2016/ink" xmlns:am3d="http://schemas.microsoft.com/office/drawing/2017/model3d" xmlns:o="urn:schemas-microsoft-com:office:office" xmlns:oel="http://schemas.microsoft.com/office/2019/extlst" xmlns:r="http://schemas.openxmlformats.org/officeDocument/2006/relationships" xmlns:m="http://schemas.openxmlformats.org/officeDocument/2006/math" xmlns:v="urn:schemas-microsoft-com:vml" xmlns:wp14="http://schemas.microsoft.com/office/word/2010/wordprocessingDrawing" xmlns:wp="http://schemas.openxmlformats.org/drawingml/2006/wordprocessingDrawing" xmlns:w10="urn:schemas-microsoft-com:office:word" xmlns:w="http://schemas.openxmlformats.org/wordprocessingml/2006/main" xmlns:w14="http://schemas.microsoft.com/office/word/2010/wordml" xmlns:w15="http://schemas.microsoft.com/office/word/2012/wordml" xmlns:w16cex="http://schemas.microsoft.com/office/word/2018/wordml/cex" xmlns:w16cid="http://schemas.microsoft.com/office/word/2016/wordml/cid" xmlns:w16="http://schemas.microsoft.com/office/word/2018/wordml" xmlns:w16du="http://schemas.microsoft.com/office/word/2023/wordml/word16du" xmlns:w16sdtdh="http://schemas.microsoft.com/office/word/2020/wordml/sdtdatahash" xmlns:w16se="http://schemas.microsoft.com/office/word/2015/wordml/symex" xmlns:wpg="http://schemas.microsoft.com/office/word/2010/wordprocessingGroup" xmlns:wpi="http://schemas.microsoft.com/office/word/2010/wordprocessingInk" xmlns:wne="http://schemas.microsoft.com/office/word/2006/wordml" xmlns:wps="http://schemas.microsoft.com/office/word/2010/wordprocessingShape" mc:Ignorable="w14 w15 w16se w16cid w16 w16cex w16sdtdh w16du wp14">
+<w:ftr xmlns:wpc="http://schemas.microsoft.com/office/word/2010/wordprocessingCanvas" xmlns:cx="http://schemas.microsoft.com/office/drawing/2014/chartex" xmlns:cx1="http://schemas.microsoft.com/office/drawing/2015/9/8/chartex" xmlns:cx2="http://schemas.microsoft.com/office/drawing/2015/10/21/chartex" xmlns:cx3="http://schemas.microsoft.com/office/drawing/2016/5/9/chartex" xmlns:cx4="http://schemas.microsoft.com/office/drawing/2016/5/10/chartex" xmlns:cx5="http://schemas.microsoft.com/office/drawing/2016/5/11/chartex" xmlns:cx6="http://schemas.microsoft.com/office/drawing/2016/5/12/chartex" xmlns:cx7="http://schemas.microsoft.com/office/drawing/2016/5/13/chartex" xmlns:cx8="http://schemas.microsoft.com/office/drawing/2016/5/14/chartex" xmlns:mc="http://schemas.openxmlformats.org/markup-compatibility/2006" xmlns:aink="http://schemas.microsoft.com/office/drawing/2016/ink" xmlns:am3d="http://schemas.microsoft.com/office/drawing/2017/model3d" xmlns:o="urn:schemas-microsoft-com:office:office" xmlns:oel="http://schemas.microsoft.com/office/2019/extlst" xmlns:r="http://schemas.openxmlformats.org/officeDocument/2006/relationships" xmlns:m="http://schemas.openxmlformats.org/officeDocument/2006/math" xmlns:v="urn:schemas-microsoft-com:vml" xmlns:wp14="http://schemas.microsoft.com/office/word/2010/wordprocessingDrawing" xmlns:wp="http://schemas.openxmlformats.org/drawingml/2006/wordprocessingDrawing" xmlns:w10="urn:schemas-microsoft-com:office:word" xmlns:w="http://schemas.openxmlformats.org/wordprocessingml/2006/main" xmlns:w14="http://schemas.microsoft.com/office/word/2010/wordml" xmlns:w15="http://schemas.microsoft.com/office/word/2012/wordml" xmlns:w16cex="http://schemas.microsoft.com/office/word/2018/wordml/cex" xmlns:w16cid="http://schemas.microsoft.com/office/word/2016/wordml/cid" xmlns:w16="http://schemas.microsoft.com/office/word/2018/wordml" xmlns:w16du="http://schemas.microsoft.com/office/word/2023/wordml/word16du" xmlns:w16sdtdh="http://schemas.microsoft.com/office/word/2020/wordml/sdtdatahash" xmlns:w16sdtfl="http://schemas.microsoft.com/office/word/2024/wordml/sdtformatlock" xmlns:w16se="http://schemas.microsoft.com/office/word/2015/wordml/symex" xmlns:wpg="http://schemas.microsoft.com/office/word/2010/wordprocessingGroup" xmlns:wpi="http://schemas.microsoft.com/office/word/2010/wordprocessingInk" xmlns:wne="http://schemas.microsoft.com/office/word/2006/wordml" xmlns:wps="http://schemas.microsoft.com/office/word/2010/wordprocessingShape" mc:Ignorable="w14 w15 w16se w16cid w16 w16cex w16sdtdh w16sdtfl w16du wp14">
   <w:p>
     <w:pPr>
       <w:pStyle w:val="Footer"/>
@@ -1501,7 +1535,7 @@
 </file>
 
 <file path=word/footer3.xml><?xml version="1.0" encoding="utf-8"?>
-<w:ftr xmlns:wpc="http://schemas.microsoft.com/office/word/2010/wordprocessingCanvas" xmlns:cx="http://schemas.microsoft.com/office/drawing/2014/chartex" xmlns:cx1="http://schemas.microsoft.com/office/drawing/2015/9/8/chartex" xmlns:cx2="http://schemas.microsoft.com/office/drawing/2015/10/21/chartex" xmlns:cx3="http://schemas.microsoft.com/office/drawing/2016/5/9/chartex" xmlns:cx4="http://schemas.microsoft.com/office/drawing/2016/5/10/chartex" xmlns:cx5="http://schemas.microsoft.com/office/drawing/2016/5/11/chartex" xmlns:cx6="http://schemas.microsoft.com/office/drawing/2016/5/12/chartex" xmlns:cx7="http://schemas.microsoft.com/office/drawing/2016/5/13/chartex" xmlns:cx8="http://schemas.microsoft.com/office/drawing/2016/5/14/chartex" xmlns:mc="http://schemas.openxmlformats.org/markup-compatibility/2006" xmlns:aink="http://schemas.microsoft.com/office/drawing/2016/ink" xmlns:am3d="http://schemas.microsoft.com/office/drawing/2017/model3d" xmlns:o="urn:schemas-microsoft-com:office:office" xmlns:oel="http://schemas.microsoft.com/office/2019/extlst" xmlns:r="http://schemas.openxmlformats.org/officeDocument/2006/relationships" xmlns:m="http://schemas.openxmlformats.org/officeDocument/2006/math" xmlns:v="urn:schemas-microsoft-com:vml" xmlns:wp14="http://schemas.microsoft.com/office/word/2010/wordprocessingDrawing" xmlns:wp="http://schemas.openxmlformats.org/drawingml/2006/wordprocessingDrawing" xmlns:w10="urn:schemas-microsoft-com:office:word" xmlns:w="http://schemas.openxmlformats.org/wordprocessingml/2006/main" xmlns:w14="http://schemas.microsoft.com/office/word/2010/wordml" xmlns:w15="http://schemas.microsoft.com/office/word/2012/wordml" xmlns:w16cex="http://schemas.microsoft.com/office/word/2018/wordml/cex" xmlns:w16cid="http://schemas.microsoft.com/office/word/2016/wordml/cid" xmlns:w16="http://schemas.microsoft.com/office/word/2018/wordml" xmlns:w16du="http://schemas.microsoft.com/office/word/2023/wordml/word16du" xmlns:w16sdtdh="http://schemas.microsoft.com/office/word/2020/wordml/sdtdatahash" xmlns:w16se="http://schemas.microsoft.com/office/word/2015/wordml/symex" xmlns:wpg="http://schemas.microsoft.com/office/word/2010/wordprocessingGroup" xmlns:wpi="http://schemas.microsoft.com/office/word/2010/wordprocessingInk" xmlns:wne="http://schemas.microsoft.com/office/word/2006/wordml" xmlns:wps="http://schemas.microsoft.com/office/word/2010/wordprocessingShape" mc:Ignorable="w14 w15 w16se w16cid w16 w16cex w16sdtdh w16du wp14">
+<w:ftr xmlns:wpc="http://schemas.microsoft.com/office/word/2010/wordprocessingCanvas" xmlns:cx="http://schemas.microsoft.com/office/drawing/2014/chartex" xmlns:cx1="http://schemas.microsoft.com/office/drawing/2015/9/8/chartex" xmlns:cx2="http://schemas.microsoft.com/office/drawing/2015/10/21/chartex" xmlns:cx3="http://schemas.microsoft.com/office/drawing/2016/5/9/chartex" xmlns:cx4="http://schemas.microsoft.com/office/drawing/2016/5/10/chartex" xmlns:cx5="http://schemas.microsoft.com/office/drawing/2016/5/11/chartex" xmlns:cx6="http://schemas.microsoft.com/office/drawing/2016/5/12/chartex" xmlns:cx7="http://schemas.microsoft.com/office/drawing/2016/5/13/chartex" xmlns:cx8="http://schemas.microsoft.com/office/drawing/2016/5/14/chartex" xmlns:mc="http://schemas.openxmlformats.org/markup-compatibility/2006" xmlns:aink="http://schemas.microsoft.com/office/drawing/2016/ink" xmlns:am3d="http://schemas.microsoft.com/office/drawing/2017/model3d" xmlns:o="urn:schemas-microsoft-com:office:office" xmlns:oel="http://schemas.microsoft.com/office/2019/extlst" xmlns:r="http://schemas.openxmlformats.org/officeDocument/2006/relationships" xmlns:m="http://schemas.openxmlformats.org/officeDocument/2006/math" xmlns:v="urn:schemas-microsoft-com:vml" xmlns:wp14="http://schemas.microsoft.com/office/word/2010/wordprocessingDrawing" xmlns:wp="http://schemas.openxmlformats.org/drawingml/2006/wordprocessingDrawing" xmlns:w10="urn:schemas-microsoft-com:office:word" xmlns:w="http://schemas.openxmlformats.org/wordprocessingml/2006/main" xmlns:w14="http://schemas.microsoft.com/office/word/2010/wordml" xmlns:w15="http://schemas.microsoft.com/office/word/2012/wordml" xmlns:w16cex="http://schemas.microsoft.com/office/word/2018/wordml/cex" xmlns:w16cid="http://schemas.microsoft.com/office/word/2016/wordml/cid" xmlns:w16="http://schemas.microsoft.com/office/word/2018/wordml" xmlns:w16du="http://schemas.microsoft.com/office/word/2023/wordml/word16du" xmlns:w16sdtdh="http://schemas.microsoft.com/office/word/2020/wordml/sdtdatahash" xmlns:w16sdtfl="http://schemas.microsoft.com/office/word/2024/wordml/sdtformatlock" xmlns:w16se="http://schemas.microsoft.com/office/word/2015/wordml/symex" xmlns:wpg="http://schemas.microsoft.com/office/word/2010/wordprocessingGroup" xmlns:wpi="http://schemas.microsoft.com/office/word/2010/wordprocessingInk" xmlns:wne="http://schemas.microsoft.com/office/word/2006/wordml" xmlns:wps="http://schemas.microsoft.com/office/word/2010/wordprocessingShape" mc:Ignorable="w14 w15 w16se w16cid w16 w16cex w16sdtdh w16sdtfl w16du wp14">
   <w:p>
     <w:pPr>
       <w:pStyle w:val="Footer"/>
@@ -1631,7 +1665,7 @@
 </file>
 
 <file path=word/footnotes.xml><?xml version="1.0" encoding="utf-8"?>
-<w:footnotes xmlns:wpc="http://schemas.microsoft.com/office/word/2010/wordprocessingCanvas" xmlns:cx="http://schemas.microsoft.com/office/drawing/2014/chartex" xmlns:cx1="http://schemas.microsoft.com/office/drawing/2015/9/8/chartex" xmlns:cx2="http://schemas.microsoft.com/office/drawing/2015/10/21/chartex" xmlns:cx3="http://schemas.microsoft.com/office/drawing/2016/5/9/chartex" xmlns:cx4="http://schemas.microsoft.com/office/drawing/2016/5/10/chartex" xmlns:cx5="http://schemas.microsoft.com/office/drawing/2016/5/11/chartex" xmlns:cx6="http://schemas.microsoft.com/office/drawing/2016/5/12/chartex" xmlns:cx7="http://schemas.microsoft.com/office/drawing/2016/5/13/chartex" xmlns:cx8="http://schemas.microsoft.com/office/drawing/2016/5/14/chartex" xmlns:mc="http://schemas.openxmlformats.org/markup-compatibility/2006" xmlns:aink="http://schemas.microsoft.com/office/drawing/2016/ink" xmlns:am3d="http://schemas.microsoft.com/office/drawing/2017/model3d" xmlns:o="urn:schemas-microsoft-com:office:office" xmlns:oel="http://schemas.microsoft.com/office/2019/extlst" xmlns:r="http://schemas.openxmlformats.org/officeDocument/2006/relationships" xmlns:m="http://schemas.openxmlformats.org/officeDocument/2006/math" xmlns:v="urn:schemas-microsoft-com:vml" xmlns:wp14="http://schemas.microsoft.com/office/word/2010/wordprocessingDrawing" xmlns:wp="http://schemas.openxmlformats.org/drawingml/2006/wordprocessingDrawing" xmlns:w10="urn:schemas-microsoft-com:office:word" xmlns:w="http://schemas.openxmlformats.org/wordprocessingml/2006/main" xmlns:w14="http://schemas.microsoft.com/office/word/2010/wordml" xmlns:w15="http://schemas.microsoft.com/office/word/2012/wordml" xmlns:w16cex="http://schemas.microsoft.com/office/word/2018/wordml/cex" xmlns:w16cid="http://schemas.microsoft.com/office/word/2016/wordml/cid" xmlns:w16="http://schemas.microsoft.com/office/word/2018/wordml" xmlns:w16du="http://schemas.microsoft.com/office/word/2023/wordml/word16du" xmlns:w16sdtdh="http://schemas.microsoft.com/office/word/2020/wordml/sdtdatahash" xmlns:w16se="http://schemas.microsoft.com/office/word/2015/wordml/symex" xmlns:wpg="http://schemas.microsoft.com/office/word/2010/wordprocessingGroup" xmlns:wpi="http://schemas.microsoft.com/office/word/2010/wordprocessingInk" xmlns:wne="http://schemas.microsoft.com/office/word/2006/wordml" xmlns:wps="http://schemas.microsoft.com/office/word/2010/wordprocessingShape" mc:Ignorable="w14 w15 w16se w16cid w16 w16cex w16sdtdh w16du wp14">
+<w:footnotes xmlns:wpc="http://schemas.microsoft.com/office/word/2010/wordprocessingCanvas" xmlns:cx="http://schemas.microsoft.com/office/drawing/2014/chartex" xmlns:cx1="http://schemas.microsoft.com/office/drawing/2015/9/8/chartex" xmlns:cx2="http://schemas.microsoft.com/office/drawing/2015/10/21/chartex" xmlns:cx3="http://schemas.microsoft.com/office/drawing/2016/5/9/chartex" xmlns:cx4="http://schemas.microsoft.com/office/drawing/2016/5/10/chartex" xmlns:cx5="http://schemas.microsoft.com/office/drawing/2016/5/11/chartex" xmlns:cx6="http://schemas.microsoft.com/office/drawing/2016/5/12/chartex" xmlns:cx7="http://schemas.microsoft.com/office/drawing/2016/5/13/chartex" xmlns:cx8="http://schemas.microsoft.com/office/drawing/2016/5/14/chartex" xmlns:mc="http://schemas.openxmlformats.org/markup-compatibility/2006" xmlns:aink="http://schemas.microsoft.com/office/drawing/2016/ink" xmlns:am3d="http://schemas.microsoft.com/office/drawing/2017/model3d" xmlns:o="urn:schemas-microsoft-com:office:office" xmlns:oel="http://schemas.microsoft.com/office/2019/extlst" xmlns:r="http://schemas.openxmlformats.org/officeDocument/2006/relationships" xmlns:m="http://schemas.openxmlformats.org/officeDocument/2006/math" xmlns:v="urn:schemas-microsoft-com:vml" xmlns:wp14="http://schemas.microsoft.com/office/word/2010/wordprocessingDrawing" xmlns:wp="http://schemas.openxmlformats.org/drawingml/2006/wordprocessingDrawing" xmlns:w10="urn:schemas-microsoft-com:office:word" xmlns:w="http://schemas.openxmlformats.org/wordprocessingml/2006/main" xmlns:w14="http://schemas.microsoft.com/office/word/2010/wordml" xmlns:w15="http://schemas.microsoft.com/office/word/2012/wordml" xmlns:w16cex="http://schemas.microsoft.com/office/word/2018/wordml/cex" xmlns:w16cid="http://schemas.microsoft.com/office/word/2016/wordml/cid" xmlns:w16="http://schemas.microsoft.com/office/word/2018/wordml" xmlns:w16du="http://schemas.microsoft.com/office/word/2023/wordml/word16du" xmlns:w16sdtdh="http://schemas.microsoft.com/office/word/2020/wordml/sdtdatahash" xmlns:w16sdtfl="http://schemas.microsoft.com/office/word/2024/wordml/sdtformatlock" xmlns:w16se="http://schemas.microsoft.com/office/word/2015/wordml/symex" xmlns:wpg="http://schemas.microsoft.com/office/word/2010/wordprocessingGroup" xmlns:wpi="http://schemas.microsoft.com/office/word/2010/wordprocessingInk" xmlns:wne="http://schemas.microsoft.com/office/word/2006/wordml" xmlns:wps="http://schemas.microsoft.com/office/word/2010/wordprocessingShape" mc:Ignorable="w14 w15 w16se w16cid w16 w16cex w16sdtdh w16sdtfl w16du wp14">
   <w:footnote w:type="separator" w:id="-1">
     <w:p>
       <w:pPr>
@@ -1656,7 +1690,7 @@
 </file>
 
 <file path=word/header1.xml><?xml version="1.0" encoding="utf-8"?>
-<w:hdr xmlns:wpc="http://schemas.microsoft.com/office/word/2010/wordprocessingCanvas" xmlns:cx="http://schemas.microsoft.com/office/drawing/2014/chartex" xmlns:cx1="http://schemas.microsoft.com/office/drawing/2015/9/8/chartex" xmlns:cx2="http://schemas.microsoft.com/office/drawing/2015/10/21/chartex" xmlns:cx3="http://schemas.microsoft.com/office/drawing/2016/5/9/chartex" xmlns:cx4="http://schemas.microsoft.com/office/drawing/2016/5/10/chartex" xmlns:cx5="http://schemas.microsoft.com/office/drawing/2016/5/11/chartex" xmlns:cx6="http://schemas.microsoft.com/office/drawing/2016/5/12/chartex" xmlns:cx7="http://schemas.microsoft.com/office/drawing/2016/5/13/chartex" xmlns:cx8="http://schemas.microsoft.com/office/drawing/2016/5/14/chartex" xmlns:mc="http://schemas.openxmlformats.org/markup-compatibility/2006" xmlns:aink="http://schemas.microsoft.com/office/drawing/2016/ink" xmlns:am3d="http://schemas.microsoft.com/office/drawing/2017/model3d" xmlns:o="urn:schemas-microsoft-com:office:office" xmlns:oel="http://schemas.microsoft.com/office/2019/extlst" xmlns:r="http://schemas.openxmlformats.org/officeDocument/2006/relationships" xmlns:m="http://schemas.openxmlformats.org/officeDocument/2006/math" xmlns:v="urn:schemas-microsoft-com:vml" xmlns:wp14="http://schemas.microsoft.com/office/word/2010/wordprocessingDrawing" xmlns:wp="http://schemas.openxmlformats.org/drawingml/2006/wordprocessingDrawing" xmlns:w10="urn:schemas-microsoft-com:office:word" xmlns:w="http://schemas.openxmlformats.org/wordprocessingml/2006/main" xmlns:w14="http://schemas.microsoft.com/office/word/2010/wordml" xmlns:w15="http://schemas.microsoft.com/office/word/2012/wordml" xmlns:w16cex="http://schemas.microsoft.com/office/word/2018/wordml/cex" xmlns:w16cid="http://schemas.microsoft.com/office/word/2016/wordml/cid" xmlns:w16="http://schemas.microsoft.com/office/word/2018/wordml" xmlns:w16du="http://schemas.microsoft.com/office/word/2023/wordml/word16du" xmlns:w16sdtdh="http://schemas.microsoft.com/office/word/2020/wordml/sdtdatahash" xmlns:w16se="http://schemas.microsoft.com/office/word/2015/wordml/symex" xmlns:wpg="http://schemas.microsoft.com/office/word/2010/wordprocessingGroup" xmlns:wpi="http://schemas.microsoft.com/office/word/2010/wordprocessingInk" xmlns:wne="http://schemas.microsoft.com/office/word/2006/wordml" xmlns:wps="http://schemas.microsoft.com/office/word/2010/wordprocessingShape" mc:Ignorable="w14 w15 w16se w16cid w16 w16cex w16sdtdh w16du wp14">
+<w:hdr xmlns:wpc="http://schemas.microsoft.com/office/word/2010/wordprocessingCanvas" xmlns:cx="http://schemas.microsoft.com/office/drawing/2014/chartex" xmlns:cx1="http://schemas.microsoft.com/office/drawing/2015/9/8/chartex" xmlns:cx2="http://schemas.microsoft.com/office/drawing/2015/10/21/chartex" xmlns:cx3="http://schemas.microsoft.com/office/drawing/2016/5/9/chartex" xmlns:cx4="http://schemas.microsoft.com/office/drawing/2016/5/10/chartex" xmlns:cx5="http://schemas.microsoft.com/office/drawing/2016/5/11/chartex" xmlns:cx6="http://schemas.microsoft.com/office/drawing/2016/5/12/chartex" xmlns:cx7="http://schemas.microsoft.com/office/drawing/2016/5/13/chartex" xmlns:cx8="http://schemas.microsoft.com/office/drawing/2016/5/14/chartex" xmlns:mc="http://schemas.openxmlformats.org/markup-compatibility/2006" xmlns:aink="http://schemas.microsoft.com/office/drawing/2016/ink" xmlns:am3d="http://schemas.microsoft.com/office/drawing/2017/model3d" xmlns:o="urn:schemas-microsoft-com:office:office" xmlns:oel="http://schemas.microsoft.com/office/2019/extlst" xmlns:r="http://schemas.openxmlformats.org/officeDocument/2006/relationships" xmlns:m="http://schemas.openxmlformats.org/officeDocument/2006/math" xmlns:v="urn:schemas-microsoft-com:vml" xmlns:wp14="http://schemas.microsoft.com/office/word/2010/wordprocessingDrawing" xmlns:wp="http://schemas.openxmlformats.org/drawingml/2006/wordprocessingDrawing" xmlns:w10="urn:schemas-microsoft-com:office:word" xmlns:w="http://schemas.openxmlformats.org/wordprocessingml/2006/main" xmlns:w14="http://schemas.microsoft.com/office/word/2010/wordml" xmlns:w15="http://schemas.microsoft.com/office/word/2012/wordml" xmlns:w16cex="http://schemas.microsoft.com/office/word/2018/wordml/cex" xmlns:w16cid="http://schemas.microsoft.com/office/word/2016/wordml/cid" xmlns:w16="http://schemas.microsoft.com/office/word/2018/wordml" xmlns:w16du="http://schemas.microsoft.com/office/word/2023/wordml/word16du" xmlns:w16sdtdh="http://schemas.microsoft.com/office/word/2020/wordml/sdtdatahash" xmlns:w16sdtfl="http://schemas.microsoft.com/office/word/2024/wordml/sdtformatlock" xmlns:w16se="http://schemas.microsoft.com/office/word/2015/wordml/symex" xmlns:wpg="http://schemas.microsoft.com/office/word/2010/wordprocessingGroup" xmlns:wpi="http://schemas.microsoft.com/office/word/2010/wordprocessingInk" xmlns:wne="http://schemas.microsoft.com/office/word/2006/wordml" xmlns:wps="http://schemas.microsoft.com/office/word/2010/wordprocessingShape" mc:Ignorable="w14 w15 w16se w16cid w16 w16cex w16sdtdh w16sdtfl w16du wp14">
   <w:p>
     <w:pPr>
       <w:pStyle w:val="Header"/>
@@ -1666,7 +1700,7 @@
 </file>
 
 <file path=word/header2.xml><?xml version="1.0" encoding="utf-8"?>
-<w:hdr xmlns:wpc="http://schemas.microsoft.com/office/word/2010/wordprocessingCanvas" xmlns:cx="http://schemas.microsoft.com/office/drawing/2014/chartex" xmlns:cx1="http://schemas.microsoft.com/office/drawing/2015/9/8/chartex" xmlns:cx2="http://schemas.microsoft.com/office/drawing/2015/10/21/chartex" xmlns:cx3="http://schemas.microsoft.com/office/drawing/2016/5/9/chartex" xmlns:cx4="http://schemas.microsoft.com/office/drawing/2016/5/10/chartex" xmlns:cx5="http://schemas.microsoft.com/office/drawing/2016/5/11/chartex" xmlns:cx6="http://schemas.microsoft.com/office/drawing/2016/5/12/chartex" xmlns:cx7="http://schemas.microsoft.com/office/drawing/2016/5/13/chartex" xmlns:cx8="http://schemas.microsoft.com/office/drawing/2016/5/14/chartex" xmlns:mc="http://schemas.openxmlformats.org/markup-compatibility/2006" xmlns:aink="http://schemas.microsoft.com/office/drawing/2016/ink" xmlns:am3d="http://schemas.microsoft.com/office/drawing/2017/model3d" xmlns:o="urn:schemas-microsoft-com:office:office" xmlns:oel="http://schemas.microsoft.com/office/2019/extlst" xmlns:r="http://schemas.openxmlformats.org/officeDocument/2006/relationships" xmlns:m="http://schemas.openxmlformats.org/officeDocument/2006/math" xmlns:v="urn:schemas-microsoft-com:vml" xmlns:wp14="http://schemas.microsoft.com/office/word/2010/wordprocessingDrawing" xmlns:wp="http://schemas.openxmlformats.org/drawingml/2006/wordprocessingDrawing" xmlns:w10="urn:schemas-microsoft-com:office:word" xmlns:w="http://schemas.openxmlformats.org/wordprocessingml/2006/main" xmlns:w14="http://schemas.microsoft.com/office/word/2010/wordml" xmlns:w15="http://schemas.microsoft.com/office/word/2012/wordml" xmlns:w16cex="http://schemas.microsoft.com/office/word/2018/wordml/cex" xmlns:w16cid="http://schemas.microsoft.com/office/word/2016/wordml/cid" xmlns:w16="http://schemas.microsoft.com/office/word/2018/wordml" xmlns:w16du="http://schemas.microsoft.com/office/word/2023/wordml/word16du" xmlns:w16sdtdh="http://schemas.microsoft.com/office/word/2020/wordml/sdtdatahash" xmlns:w16se="http://schemas.microsoft.com/office/word/2015/wordml/symex" xmlns:wpg="http://schemas.microsoft.com/office/word/2010/wordprocessingGroup" xmlns:wpi="http://schemas.microsoft.com/office/word/2010/wordprocessingInk" xmlns:wne="http://schemas.microsoft.com/office/word/2006/wordml" xmlns:wps="http://schemas.microsoft.com/office/word/2010/wordprocessingShape" mc:Ignorable="w14 w15 w16se w16cid w16 w16cex w16sdtdh w16du wp14">
+<w:hdr xmlns:wpc="http://schemas.microsoft.com/office/word/2010/wordprocessingCanvas" xmlns:cx="http://schemas.microsoft.com/office/drawing/2014/chartex" xmlns:cx1="http://schemas.microsoft.com/office/drawing/2015/9/8/chartex" xmlns:cx2="http://schemas.microsoft.com/office/drawing/2015/10/21/chartex" xmlns:cx3="http://schemas.microsoft.com/office/drawing/2016/5/9/chartex" xmlns:cx4="http://schemas.microsoft.com/office/drawing/2016/5/10/chartex" xmlns:cx5="http://schemas.microsoft.com/office/drawing/2016/5/11/chartex" xmlns:cx6="http://schemas.microsoft.com/office/drawing/2016/5/12/chartex" xmlns:cx7="http://schemas.microsoft.com/office/drawing/2016/5/13/chartex" xmlns:cx8="http://schemas.microsoft.com/office/drawing/2016/5/14/chartex" xmlns:mc="http://schemas.openxmlformats.org/markup-compatibility/2006" xmlns:aink="http://schemas.microsoft.com/office/drawing/2016/ink" xmlns:am3d="http://schemas.microsoft.com/office/drawing/2017/model3d" xmlns:o="urn:schemas-microsoft-com:office:office" xmlns:oel="http://schemas.microsoft.com/office/2019/extlst" xmlns:r="http://schemas.openxmlformats.org/officeDocument/2006/relationships" xmlns:m="http://schemas.openxmlformats.org/officeDocument/2006/math" xmlns:v="urn:schemas-microsoft-com:vml" xmlns:wp14="http://schemas.microsoft.com/office/word/2010/wordprocessingDrawing" xmlns:wp="http://schemas.openxmlformats.org/drawingml/2006/wordprocessingDrawing" xmlns:w10="urn:schemas-microsoft-com:office:word" xmlns:w="http://schemas.openxmlformats.org/wordprocessingml/2006/main" xmlns:w14="http://schemas.microsoft.com/office/word/2010/wordml" xmlns:w15="http://schemas.microsoft.com/office/word/2012/wordml" xmlns:w16cex="http://schemas.microsoft.com/office/word/2018/wordml/cex" xmlns:w16cid="http://schemas.microsoft.com/office/word/2016/wordml/cid" xmlns:w16="http://schemas.microsoft.com/office/word/2018/wordml" xmlns:w16du="http://schemas.microsoft.com/office/word/2023/wordml/word16du" xmlns:w16sdtdh="http://schemas.microsoft.com/office/word/2020/wordml/sdtdatahash" xmlns:w16sdtfl="http://schemas.microsoft.com/office/word/2024/wordml/sdtformatlock" xmlns:w16se="http://schemas.microsoft.com/office/word/2015/wordml/symex" xmlns:wpg="http://schemas.microsoft.com/office/word/2010/wordprocessingGroup" xmlns:wpi="http://schemas.microsoft.com/office/word/2010/wordprocessingInk" xmlns:wne="http://schemas.microsoft.com/office/word/2006/wordml" xmlns:wps="http://schemas.microsoft.com/office/word/2010/wordprocessingShape" mc:Ignorable="w14 w15 w16se w16cid w16 w16cex w16sdtdh w16sdtfl w16du wp14">
   <w:p>
     <w:pPr>
       <w:pStyle w:val="Header"/>
@@ -1676,7 +1710,7 @@
 </file>
 
 <file path=word/header3.xml><?xml version="1.0" encoding="utf-8"?>
-<w:hdr xmlns:wpc="http://schemas.microsoft.com/office/word/2010/wordprocessingCanvas" xmlns:cx="http://schemas.microsoft.com/office/drawing/2014/chartex" xmlns:cx1="http://schemas.microsoft.com/office/drawing/2015/9/8/chartex" xmlns:cx2="http://schemas.microsoft.com/office/drawing/2015/10/21/chartex" xmlns:cx3="http://schemas.microsoft.com/office/drawing/2016/5/9/chartex" xmlns:cx4="http://schemas.microsoft.com/office/drawing/2016/5/10/chartex" xmlns:cx5="http://schemas.microsoft.com/office/drawing/2016/5/11/chartex" xmlns:cx6="http://schemas.microsoft.com/office/drawing/2016/5/12/chartex" xmlns:cx7="http://schemas.microsoft.com/office/drawing/2016/5/13/chartex" xmlns:cx8="http://schemas.microsoft.com/office/drawing/2016/5/14/chartex" xmlns:mc="http://schemas.openxmlformats.org/markup-compatibility/2006" xmlns:aink="http://schemas.microsoft.com/office/drawing/2016/ink" xmlns:am3d="http://schemas.microsoft.com/office/drawing/2017/model3d" xmlns:o="urn:schemas-microsoft-com:office:office" xmlns:oel="http://schemas.microsoft.com/office/2019/extlst" xmlns:r="http://schemas.openxmlformats.org/officeDocument/2006/relationships" xmlns:m="http://schemas.openxmlformats.org/officeDocument/2006/math" xmlns:v="urn:schemas-microsoft-com:vml" xmlns:wp14="http://schemas.microsoft.com/office/word/2010/wordprocessingDrawing" xmlns:wp="http://schemas.openxmlformats.org/drawingml/2006/wordprocessingDrawing" xmlns:w10="urn:schemas-microsoft-com:office:word" xmlns:w="http://schemas.openxmlformats.org/wordprocessingml/2006/main" xmlns:w14="http://schemas.microsoft.com/office/word/2010/wordml" xmlns:w15="http://schemas.microsoft.com/office/word/2012/wordml" xmlns:w16cex="http://schemas.microsoft.com/office/word/2018/wordml/cex" xmlns:w16cid="http://schemas.microsoft.com/office/word/2016/wordml/cid" xmlns:w16="http://schemas.microsoft.com/office/word/2018/wordml" xmlns:w16du="http://schemas.microsoft.com/office/word/2023/wordml/word16du" xmlns:w16sdtdh="http://schemas.microsoft.com/office/word/2020/wordml/sdtdatahash" xmlns:w16se="http://schemas.microsoft.com/office/word/2015/wordml/symex" xmlns:wpg="http://schemas.microsoft.com/office/word/2010/wordprocessingGroup" xmlns:wpi="http://schemas.microsoft.com/office/word/2010/wordprocessingInk" xmlns:wne="http://schemas.microsoft.com/office/word/2006/wordml" xmlns:wps="http://schemas.microsoft.com/office/word/2010/wordprocessingShape" mc:Ignorable="w14 w15 w16se w16cid w16 w16cex w16sdtdh w16du wp14">
+<w:hdr xmlns:wpc="http://schemas.microsoft.com/office/word/2010/wordprocessingCanvas" xmlns:cx="http://schemas.microsoft.com/office/drawing/2014/chartex" xmlns:cx1="http://schemas.microsoft.com/office/drawing/2015/9/8/chartex" xmlns:cx2="http://schemas.microsoft.com/office/drawing/2015/10/21/chartex" xmlns:cx3="http://schemas.microsoft.com/office/drawing/2016/5/9/chartex" xmlns:cx4="http://schemas.microsoft.com/office/drawing/2016/5/10/chartex" xmlns:cx5="http://schemas.microsoft.com/office/drawing/2016/5/11/chartex" xmlns:cx6="http://schemas.microsoft.com/office/drawing/2016/5/12/chartex" xmlns:cx7="http://schemas.microsoft.com/office/drawing/2016/5/13/chartex" xmlns:cx8="http://schemas.microsoft.com/office/drawing/2016/5/14/chartex" xmlns:mc="http://schemas.openxmlformats.org/markup-compatibility/2006" xmlns:aink="http://schemas.microsoft.com/office/drawing/2016/ink" xmlns:am3d="http://schemas.microsoft.com/office/drawing/2017/model3d" xmlns:o="urn:schemas-microsoft-com:office:office" xmlns:oel="http://schemas.microsoft.com/office/2019/extlst" xmlns:r="http://schemas.openxmlformats.org/officeDocument/2006/relationships" xmlns:m="http://schemas.openxmlformats.org/officeDocument/2006/math" xmlns:v="urn:schemas-microsoft-com:vml" xmlns:wp14="http://schemas.microsoft.com/office/word/2010/wordprocessingDrawing" xmlns:wp="http://schemas.openxmlformats.org/drawingml/2006/wordprocessingDrawing" xmlns:w10="urn:schemas-microsoft-com:office:word" xmlns:w="http://schemas.openxmlformats.org/wordprocessingml/2006/main" xmlns:w14="http://schemas.microsoft.com/office/word/2010/wordml" xmlns:w15="http://schemas.microsoft.com/office/word/2012/wordml" xmlns:w16cex="http://schemas.microsoft.com/office/word/2018/wordml/cex" xmlns:w16cid="http://schemas.microsoft.com/office/word/2016/wordml/cid" xmlns:w16="http://schemas.microsoft.com/office/word/2018/wordml" xmlns:w16du="http://schemas.microsoft.com/office/word/2023/wordml/word16du" xmlns:w16sdtdh="http://schemas.microsoft.com/office/word/2020/wordml/sdtdatahash" xmlns:w16sdtfl="http://schemas.microsoft.com/office/word/2024/wordml/sdtformatlock" xmlns:w16se="http://schemas.microsoft.com/office/word/2015/wordml/symex" xmlns:wpg="http://schemas.microsoft.com/office/word/2010/wordprocessingGroup" xmlns:wpi="http://schemas.microsoft.com/office/word/2010/wordprocessingInk" xmlns:wne="http://schemas.microsoft.com/office/word/2006/wordml" xmlns:wps="http://schemas.microsoft.com/office/word/2010/wordprocessingShape" mc:Ignorable="w14 w15 w16se w16cid w16 w16cex w16sdtdh w16sdtfl w16du wp14">
   <w:p>
     <w:pPr>
       <w:pStyle w:val="Header"/>
@@ -1686,7 +1720,7 @@
 </file>
 
 <file path=word/numbering.xml><?xml version="1.0" encoding="utf-8"?>
-<w:numbering xmlns:wpc="http://schemas.microsoft.com/office/word/2010/wordprocessingCanvas" xmlns:cx="http://schemas.microsoft.com/office/drawing/2014/chartex" xmlns:cx1="http://schemas.microsoft.com/office/drawing/2015/9/8/chartex" xmlns:cx2="http://schemas.microsoft.com/office/drawing/2015/10/21/chartex" xmlns:cx3="http://schemas.microsoft.com/office/drawing/2016/5/9/chartex" xmlns:cx4="http://schemas.microsoft.com/office/drawing/2016/5/10/chartex" xmlns:cx5="http://schemas.microsoft.com/office/drawing/2016/5/11/chartex" xmlns:cx6="http://schemas.microsoft.com/office/drawing/2016/5/12/chartex" xmlns:cx7="http://schemas.microsoft.com/office/drawing/2016/5/13/chartex" xmlns:cx8="http://schemas.microsoft.com/office/drawing/2016/5/14/chartex" xmlns:mc="http://schemas.openxmlformats.org/markup-compatibility/2006" xmlns:aink="http://schemas.microsoft.com/office/drawing/2016/ink" xmlns:am3d="http://schemas.microsoft.com/office/drawing/2017/model3d" xmlns:o="urn:schemas-microsoft-com:office:office" xmlns:oel="http://schemas.microsoft.com/office/2019/extlst" xmlns:r="http://schemas.openxmlformats.org/officeDocument/2006/relationships" xmlns:m="http://schemas.openxmlformats.org/officeDocument/2006/math" xmlns:v="urn:schemas-microsoft-com:vml" xmlns:wp14="http://schemas.microsoft.com/office/word/2010/wordprocessingDrawing" xmlns:wp="http://schemas.openxmlformats.org/drawingml/2006/wordprocessingDrawing" xmlns:w10="urn:schemas-microsoft-com:office:word" xmlns:w="http://schemas.openxmlformats.org/wordprocessingml/2006/main" xmlns:w14="http://schemas.microsoft.com/office/word/2010/wordml" xmlns:w15="http://schemas.microsoft.com/office/word/2012/wordml" xmlns:w16cex="http://schemas.microsoft.com/office/word/2018/wordml/cex" xmlns:w16cid="http://schemas.microsoft.com/office/word/2016/wordml/cid" xmlns:w16="http://schemas.microsoft.com/office/word/2018/wordml" xmlns:w16du="http://schemas.microsoft.com/office/word/2023/wordml/word16du" xmlns:w16sdtdh="http://schemas.microsoft.com/office/word/2020/wordml/sdtdatahash" xmlns:w16se="http://schemas.microsoft.com/office/word/2015/wordml/symex" xmlns:wpg="http://schemas.microsoft.com/office/word/2010/wordprocessingGroup" xmlns:wpi="http://schemas.microsoft.com/office/word/2010/wordprocessingInk" xmlns:wne="http://schemas.microsoft.com/office/word/2006/wordml" xmlns:wps="http://schemas.microsoft.com/office/word/2010/wordprocessingShape" mc:Ignorable="w14 w15 w16se w16cid w16 w16cex w16sdtdh w16du wp14">
+<w:numbering xmlns:wpc="http://schemas.microsoft.com/office/word/2010/wordprocessingCanvas" xmlns:cx="http://schemas.microsoft.com/office/drawing/2014/chartex" xmlns:cx1="http://schemas.microsoft.com/office/drawing/2015/9/8/chartex" xmlns:cx2="http://schemas.microsoft.com/office/drawing/2015/10/21/chartex" xmlns:cx3="http://schemas.microsoft.com/office/drawing/2016/5/9/chartex" xmlns:cx4="http://schemas.microsoft.com/office/drawing/2016/5/10/chartex" xmlns:cx5="http://schemas.microsoft.com/office/drawing/2016/5/11/chartex" xmlns:cx6="http://schemas.microsoft.com/office/drawing/2016/5/12/chartex" xmlns:cx7="http://schemas.microsoft.com/office/drawing/2016/5/13/chartex" xmlns:cx8="http://schemas.microsoft.com/office/drawing/2016/5/14/chartex" xmlns:mc="http://schemas.openxmlformats.org/markup-compatibility/2006" xmlns:aink="http://schemas.microsoft.com/office/drawing/2016/ink" xmlns:am3d="http://schemas.microsoft.com/office/drawing/2017/model3d" xmlns:o="urn:schemas-microsoft-com:office:office" xmlns:oel="http://schemas.microsoft.com/office/2019/extlst" xmlns:r="http://schemas.openxmlformats.org/officeDocument/2006/relationships" xmlns:m="http://schemas.openxmlformats.org/officeDocument/2006/math" xmlns:v="urn:schemas-microsoft-com:vml" xmlns:wp14="http://schemas.microsoft.com/office/word/2010/wordprocessingDrawing" xmlns:wp="http://schemas.openxmlformats.org/drawingml/2006/wordprocessingDrawing" xmlns:w10="urn:schemas-microsoft-com:office:word" xmlns:w="http://schemas.openxmlformats.org/wordprocessingml/2006/main" xmlns:w14="http://schemas.microsoft.com/office/word/2010/wordml" xmlns:w15="http://schemas.microsoft.com/office/word/2012/wordml" xmlns:w16cex="http://schemas.microsoft.com/office/word/2018/wordml/cex" xmlns:w16cid="http://schemas.microsoft.com/office/word/2016/wordml/cid" xmlns:w16="http://schemas.microsoft.com/office/word/2018/wordml" xmlns:w16du="http://schemas.microsoft.com/office/word/2023/wordml/word16du" xmlns:w16sdtdh="http://schemas.microsoft.com/office/word/2020/wordml/sdtdatahash" xmlns:w16sdtfl="http://schemas.microsoft.com/office/word/2024/wordml/sdtformatlock" xmlns:w16se="http://schemas.microsoft.com/office/word/2015/wordml/symex" xmlns:wpg="http://schemas.microsoft.com/office/word/2010/wordprocessingGroup" xmlns:wpi="http://schemas.microsoft.com/office/word/2010/wordprocessingInk" xmlns:wne="http://schemas.microsoft.com/office/word/2006/wordml" xmlns:wps="http://schemas.microsoft.com/office/word/2010/wordprocessingShape" mc:Ignorable="w14 w15 w16se w16cid w16 w16cex w16sdtdh w16sdtfl w16du wp14">
   <w:abstractNum w:abstractNumId="0" w15:restartNumberingAfterBreak="0">
     <w:nsid w:val="35647A52"/>
     <w:multiLevelType w:val="hybridMultilevel"/>
@@ -2069,7 +2103,7 @@
 </file>
 
 <file path=word/styles.xml><?xml version="1.0" encoding="utf-8"?>
-<w:styles xmlns:mc="http://schemas.openxmlformats.org/markup-compatibility/2006" xmlns:r="http://schemas.openxmlformats.org/officeDocument/2006/relationships" xmlns:w="http://schemas.openxmlformats.org/wordprocessingml/2006/main" xmlns:w14="http://schemas.microsoft.com/office/word/2010/wordml" xmlns:w15="http://schemas.microsoft.com/office/word/2012/wordml" xmlns:w16cex="http://schemas.microsoft.com/office/word/2018/wordml/cex" xmlns:w16cid="http://schemas.microsoft.com/office/word/2016/wordml/cid" xmlns:w16="http://schemas.microsoft.com/office/word/2018/wordml" xmlns:w16du="http://schemas.microsoft.com/office/word/2023/wordml/word16du" xmlns:w16sdtdh="http://schemas.microsoft.com/office/word/2020/wordml/sdtdatahash" xmlns:w16se="http://schemas.microsoft.com/office/word/2015/wordml/symex" mc:Ignorable="w14 w15 w16se w16cid w16 w16cex w16sdtdh w16du">
+<w:styles xmlns:mc="http://schemas.openxmlformats.org/markup-compatibility/2006" xmlns:r="http://schemas.openxmlformats.org/officeDocument/2006/relationships" xmlns:w="http://schemas.openxmlformats.org/wordprocessingml/2006/main" xmlns:w14="http://schemas.microsoft.com/office/word/2010/wordml" xmlns:w15="http://schemas.microsoft.com/office/word/2012/wordml" xmlns:w16cex="http://schemas.microsoft.com/office/word/2018/wordml/cex" xmlns:w16cid="http://schemas.microsoft.com/office/word/2016/wordml/cid" xmlns:w16="http://schemas.microsoft.com/office/word/2018/wordml" xmlns:w16du="http://schemas.microsoft.com/office/word/2023/wordml/word16du" xmlns:w16sdtdh="http://schemas.microsoft.com/office/word/2020/wordml/sdtdatahash" xmlns:w16sdtfl="http://schemas.microsoft.com/office/word/2024/wordml/sdtformatlock" xmlns:w16se="http://schemas.microsoft.com/office/word/2015/wordml/symex" mc:Ignorable="w14 w15 w16se w16cid w16 w16cex w16sdtdh w16sdtfl w16du">
   <w:docDefaults>
     <w:rPrDefault>
       <w:rPr>
@@ -2671,7 +2705,6 @@
   <w:style w:type="character" w:default="1" w:styleId="DefaultParagraphFont">
     <w:name w:val="Default Paragraph Font"/>
     <w:uiPriority w:val="1"/>
-    <w:semiHidden/>
     <w:unhideWhenUsed/>
   </w:style>
   <w:style w:type="table" w:default="1" w:styleId="TableNormal">
@@ -3057,6 +3090,36 @@
     <w:name w:val="ui-provider"/>
     <w:basedOn w:val="DefaultParagraphFont"/>
     <w:rsid w:val="00FE465A"/>
+  </w:style>
+  <w:style w:type="paragraph" w:styleId="HTMLPreformatted">
+    <w:name w:val="HTML Preformatted"/>
+    <w:basedOn w:val="Normal"/>
+    <w:link w:val="HTMLPreformattedChar"/>
+    <w:uiPriority w:val="99"/>
+    <w:semiHidden/>
+    <w:unhideWhenUsed/>
+    <w:rsid w:val="00B74278"/>
+    <w:pPr>
+      <w:spacing w:after="0" w:line="240" w:lineRule="auto"/>
+    </w:pPr>
+    <w:rPr>
+      <w:rFonts w:ascii="Consolas" w:hAnsi="Consolas"/>
+      <w:sz w:val="20"/>
+      <w:szCs w:val="20"/>
+    </w:rPr>
+  </w:style>
+  <w:style w:type="character" w:customStyle="1" w:styleId="HTMLPreformattedChar">
+    <w:name w:val="HTML Preformatted Char"/>
+    <w:basedOn w:val="DefaultParagraphFont"/>
+    <w:link w:val="HTMLPreformatted"/>
+    <w:uiPriority w:val="99"/>
+    <w:semiHidden/>
+    <w:rsid w:val="00B74278"/>
+    <w:rPr>
+      <w:rFonts w:ascii="Consolas" w:hAnsi="Consolas"/>
+      <w:sz w:val="20"/>
+      <w:szCs w:val="20"/>
+    </w:rPr>
   </w:style>
 </w:styles>
 </file>

</xml_diff>

<commit_message>
CIV-16297 Hearing date for order after hearing template (#6026)
* CIV-16297 Hearing date for order after hearing template

* format hearing date for template

* pointing back to master

* adding new camunda image path

---------

Co-authored-by: vasudevganesanhmcts <100689363+vasudevganesanhmcts@users.noreply.github.com>
Co-authored-by: Madhan Mahadevan <madhan.mahadevan@hmcts.net>
</commit_message>
<xml_diff>
--- a/docker/docmosis/templates/CV-UNS-DEC-ENG-01286.docx
+++ b/docker/docmosis/templates/CV-UNS-DEC-ENG-01286.docx
@@ -1,6 +1,6 @@
 
 <file path=word/document.xml><?xml version="1.0" encoding="utf-8"?>
-<w:document xmlns:wpc="http://schemas.microsoft.com/office/word/2010/wordprocessingCanvas" xmlns:cx="http://schemas.microsoft.com/office/drawing/2014/chartex" xmlns:cx1="http://schemas.microsoft.com/office/drawing/2015/9/8/chartex" xmlns:cx2="http://schemas.microsoft.com/office/drawing/2015/10/21/chartex" xmlns:cx3="http://schemas.microsoft.com/office/drawing/2016/5/9/chartex" xmlns:cx4="http://schemas.microsoft.com/office/drawing/2016/5/10/chartex" xmlns:cx5="http://schemas.microsoft.com/office/drawing/2016/5/11/chartex" xmlns:cx6="http://schemas.microsoft.com/office/drawing/2016/5/12/chartex" xmlns:cx7="http://schemas.microsoft.com/office/drawing/2016/5/13/chartex" xmlns:cx8="http://schemas.microsoft.com/office/drawing/2016/5/14/chartex" xmlns:mc="http://schemas.openxmlformats.org/markup-compatibility/2006" xmlns:aink="http://schemas.microsoft.com/office/drawing/2016/ink" xmlns:am3d="http://schemas.microsoft.com/office/drawing/2017/model3d" xmlns:o="urn:schemas-microsoft-com:office:office" xmlns:oel="http://schemas.microsoft.com/office/2019/extlst" xmlns:r="http://schemas.openxmlformats.org/officeDocument/2006/relationships" xmlns:m="http://schemas.openxmlformats.org/officeDocument/2006/math" xmlns:v="urn:schemas-microsoft-com:vml" xmlns:wp14="http://schemas.microsoft.com/office/word/2010/wordprocessingDrawing" xmlns:wp="http://schemas.openxmlformats.org/drawingml/2006/wordprocessingDrawing" xmlns:w10="urn:schemas-microsoft-com:office:word" xmlns:w="http://schemas.openxmlformats.org/wordprocessingml/2006/main" xmlns:w14="http://schemas.microsoft.com/office/word/2010/wordml" xmlns:w15="http://schemas.microsoft.com/office/word/2012/wordml" xmlns:w16cex="http://schemas.microsoft.com/office/word/2018/wordml/cex" xmlns:w16cid="http://schemas.microsoft.com/office/word/2016/wordml/cid" xmlns:w16="http://schemas.microsoft.com/office/word/2018/wordml" xmlns:w16du="http://schemas.microsoft.com/office/word/2023/wordml/word16du" xmlns:w16sdtdh="http://schemas.microsoft.com/office/word/2020/wordml/sdtdatahash" xmlns:w16se="http://schemas.microsoft.com/office/word/2015/wordml/symex" xmlns:wpg="http://schemas.microsoft.com/office/word/2010/wordprocessingGroup" xmlns:wpi="http://schemas.microsoft.com/office/word/2010/wordprocessingInk" xmlns:wne="http://schemas.microsoft.com/office/word/2006/wordml" xmlns:wps="http://schemas.microsoft.com/office/word/2010/wordprocessingShape" mc:Ignorable="w14 w15 w16se w16cid w16 w16cex w16sdtdh w16du wp14">
+<w:document xmlns:wpc="http://schemas.microsoft.com/office/word/2010/wordprocessingCanvas" xmlns:cx="http://schemas.microsoft.com/office/drawing/2014/chartex" xmlns:cx1="http://schemas.microsoft.com/office/drawing/2015/9/8/chartex" xmlns:cx2="http://schemas.microsoft.com/office/drawing/2015/10/21/chartex" xmlns:cx3="http://schemas.microsoft.com/office/drawing/2016/5/9/chartex" xmlns:cx4="http://schemas.microsoft.com/office/drawing/2016/5/10/chartex" xmlns:cx5="http://schemas.microsoft.com/office/drawing/2016/5/11/chartex" xmlns:cx6="http://schemas.microsoft.com/office/drawing/2016/5/12/chartex" xmlns:cx7="http://schemas.microsoft.com/office/drawing/2016/5/13/chartex" xmlns:cx8="http://schemas.microsoft.com/office/drawing/2016/5/14/chartex" xmlns:mc="http://schemas.openxmlformats.org/markup-compatibility/2006" xmlns:aink="http://schemas.microsoft.com/office/drawing/2016/ink" xmlns:am3d="http://schemas.microsoft.com/office/drawing/2017/model3d" xmlns:o="urn:schemas-microsoft-com:office:office" xmlns:oel="http://schemas.microsoft.com/office/2019/extlst" xmlns:r="http://schemas.openxmlformats.org/officeDocument/2006/relationships" xmlns:m="http://schemas.openxmlformats.org/officeDocument/2006/math" xmlns:v="urn:schemas-microsoft-com:vml" xmlns:wp14="http://schemas.microsoft.com/office/word/2010/wordprocessingDrawing" xmlns:wp="http://schemas.openxmlformats.org/drawingml/2006/wordprocessingDrawing" xmlns:w10="urn:schemas-microsoft-com:office:word" xmlns:w="http://schemas.openxmlformats.org/wordprocessingml/2006/main" xmlns:w14="http://schemas.microsoft.com/office/word/2010/wordml" xmlns:w15="http://schemas.microsoft.com/office/word/2012/wordml" xmlns:w16cex="http://schemas.microsoft.com/office/word/2018/wordml/cex" xmlns:w16cid="http://schemas.microsoft.com/office/word/2016/wordml/cid" xmlns:w16="http://schemas.microsoft.com/office/word/2018/wordml" xmlns:w16du="http://schemas.microsoft.com/office/word/2023/wordml/word16du" xmlns:w16sdtdh="http://schemas.microsoft.com/office/word/2020/wordml/sdtdatahash" xmlns:w16sdtfl="http://schemas.microsoft.com/office/word/2024/wordml/sdtformatlock" xmlns:w16se="http://schemas.microsoft.com/office/word/2015/wordml/symex" xmlns:wpg="http://schemas.microsoft.com/office/word/2010/wordprocessingGroup" xmlns:wpi="http://schemas.microsoft.com/office/word/2010/wordprocessingInk" xmlns:wne="http://schemas.microsoft.com/office/word/2006/wordml" xmlns:wps="http://schemas.microsoft.com/office/word/2010/wordprocessingShape" mc:Ignorable="w14 w15 w16se w16cid w16 w16cex w16sdtdh w16sdtfl w16du wp14">
   <w:body>
     <w:tbl>
       <w:tblPr>
@@ -1317,6 +1317,40 @@
         <w:t>[Insert directions here]</w:t>
       </w:r>
     </w:p>
+    <w:p>
+      <w:pPr>
+        <w:rPr>
+          <w:rFonts w:ascii="Arial" w:hAnsi="Arial" w:cs="Arial"/>
+        </w:rPr>
+      </w:pPr>
+    </w:p>
+    <w:p>
+      <w:pPr>
+        <w:rPr>
+          <w:rFonts w:ascii="Arial" w:hAnsi="Arial" w:cs="Arial"/>
+        </w:rPr>
+      </w:pPr>
+      <w:r>
+        <w:rPr>
+          <w:rFonts w:ascii="Arial" w:hAnsi="Arial" w:cs="Arial"/>
+        </w:rPr>
+        <w:t xml:space="preserve">&lt;&lt; </w:t>
+      </w:r>
+      <w:proofErr w:type="spellStart"/>
+      <w:r>
+        <w:rPr>
+          <w:rFonts w:ascii="Arial" w:hAnsi="Arial" w:cs="Arial"/>
+        </w:rPr>
+        <w:t>orderAfterHearingDate</w:t>
+      </w:r>
+      <w:proofErr w:type="spellEnd"/>
+      <w:r>
+        <w:rPr>
+          <w:rFonts w:ascii="Arial" w:hAnsi="Arial" w:cs="Arial"/>
+        </w:rPr>
+        <w:t xml:space="preserve"> &gt;&gt;</w:t>
+      </w:r>
+    </w:p>
     <w:p/>
     <w:p/>
     <w:sectPr>
@@ -1336,7 +1370,7 @@
 </file>
 
 <file path=word/endnotes.xml><?xml version="1.0" encoding="utf-8"?>
-<w:endnotes xmlns:wpc="http://schemas.microsoft.com/office/word/2010/wordprocessingCanvas" xmlns:cx="http://schemas.microsoft.com/office/drawing/2014/chartex" xmlns:cx1="http://schemas.microsoft.com/office/drawing/2015/9/8/chartex" xmlns:cx2="http://schemas.microsoft.com/office/drawing/2015/10/21/chartex" xmlns:cx3="http://schemas.microsoft.com/office/drawing/2016/5/9/chartex" xmlns:cx4="http://schemas.microsoft.com/office/drawing/2016/5/10/chartex" xmlns:cx5="http://schemas.microsoft.com/office/drawing/2016/5/11/chartex" xmlns:cx6="http://schemas.microsoft.com/office/drawing/2016/5/12/chartex" xmlns:cx7="http://schemas.microsoft.com/office/drawing/2016/5/13/chartex" xmlns:cx8="http://schemas.microsoft.com/office/drawing/2016/5/14/chartex" xmlns:mc="http://schemas.openxmlformats.org/markup-compatibility/2006" xmlns:aink="http://schemas.microsoft.com/office/drawing/2016/ink" xmlns:am3d="http://schemas.microsoft.com/office/drawing/2017/model3d" xmlns:o="urn:schemas-microsoft-com:office:office" xmlns:oel="http://schemas.microsoft.com/office/2019/extlst" xmlns:r="http://schemas.openxmlformats.org/officeDocument/2006/relationships" xmlns:m="http://schemas.openxmlformats.org/officeDocument/2006/math" xmlns:v="urn:schemas-microsoft-com:vml" xmlns:wp14="http://schemas.microsoft.com/office/word/2010/wordprocessingDrawing" xmlns:wp="http://schemas.openxmlformats.org/drawingml/2006/wordprocessingDrawing" xmlns:w10="urn:schemas-microsoft-com:office:word" xmlns:w="http://schemas.openxmlformats.org/wordprocessingml/2006/main" xmlns:w14="http://schemas.microsoft.com/office/word/2010/wordml" xmlns:w15="http://schemas.microsoft.com/office/word/2012/wordml" xmlns:w16cex="http://schemas.microsoft.com/office/word/2018/wordml/cex" xmlns:w16cid="http://schemas.microsoft.com/office/word/2016/wordml/cid" xmlns:w16="http://schemas.microsoft.com/office/word/2018/wordml" xmlns:w16du="http://schemas.microsoft.com/office/word/2023/wordml/word16du" xmlns:w16sdtdh="http://schemas.microsoft.com/office/word/2020/wordml/sdtdatahash" xmlns:w16se="http://schemas.microsoft.com/office/word/2015/wordml/symex" xmlns:wpg="http://schemas.microsoft.com/office/word/2010/wordprocessingGroup" xmlns:wpi="http://schemas.microsoft.com/office/word/2010/wordprocessingInk" xmlns:wne="http://schemas.microsoft.com/office/word/2006/wordml" xmlns:wps="http://schemas.microsoft.com/office/word/2010/wordprocessingShape" mc:Ignorable="w14 w15 w16se w16cid w16 w16cex w16sdtdh w16du wp14">
+<w:endnotes xmlns:wpc="http://schemas.microsoft.com/office/word/2010/wordprocessingCanvas" xmlns:cx="http://schemas.microsoft.com/office/drawing/2014/chartex" xmlns:cx1="http://schemas.microsoft.com/office/drawing/2015/9/8/chartex" xmlns:cx2="http://schemas.microsoft.com/office/drawing/2015/10/21/chartex" xmlns:cx3="http://schemas.microsoft.com/office/drawing/2016/5/9/chartex" xmlns:cx4="http://schemas.microsoft.com/office/drawing/2016/5/10/chartex" xmlns:cx5="http://schemas.microsoft.com/office/drawing/2016/5/11/chartex" xmlns:cx6="http://schemas.microsoft.com/office/drawing/2016/5/12/chartex" xmlns:cx7="http://schemas.microsoft.com/office/drawing/2016/5/13/chartex" xmlns:cx8="http://schemas.microsoft.com/office/drawing/2016/5/14/chartex" xmlns:mc="http://schemas.openxmlformats.org/markup-compatibility/2006" xmlns:aink="http://schemas.microsoft.com/office/drawing/2016/ink" xmlns:am3d="http://schemas.microsoft.com/office/drawing/2017/model3d" xmlns:o="urn:schemas-microsoft-com:office:office" xmlns:oel="http://schemas.microsoft.com/office/2019/extlst" xmlns:r="http://schemas.openxmlformats.org/officeDocument/2006/relationships" xmlns:m="http://schemas.openxmlformats.org/officeDocument/2006/math" xmlns:v="urn:schemas-microsoft-com:vml" xmlns:wp14="http://schemas.microsoft.com/office/word/2010/wordprocessingDrawing" xmlns:wp="http://schemas.openxmlformats.org/drawingml/2006/wordprocessingDrawing" xmlns:w10="urn:schemas-microsoft-com:office:word" xmlns:w="http://schemas.openxmlformats.org/wordprocessingml/2006/main" xmlns:w14="http://schemas.microsoft.com/office/word/2010/wordml" xmlns:w15="http://schemas.microsoft.com/office/word/2012/wordml" xmlns:w16cex="http://schemas.microsoft.com/office/word/2018/wordml/cex" xmlns:w16cid="http://schemas.microsoft.com/office/word/2016/wordml/cid" xmlns:w16="http://schemas.microsoft.com/office/word/2018/wordml" xmlns:w16du="http://schemas.microsoft.com/office/word/2023/wordml/word16du" xmlns:w16sdtdh="http://schemas.microsoft.com/office/word/2020/wordml/sdtdatahash" xmlns:w16sdtfl="http://schemas.microsoft.com/office/word/2024/wordml/sdtformatlock" xmlns:w16se="http://schemas.microsoft.com/office/word/2015/wordml/symex" xmlns:wpg="http://schemas.microsoft.com/office/word/2010/wordprocessingGroup" xmlns:wpi="http://schemas.microsoft.com/office/word/2010/wordprocessingInk" xmlns:wne="http://schemas.microsoft.com/office/word/2006/wordml" xmlns:wps="http://schemas.microsoft.com/office/word/2010/wordprocessingShape" mc:Ignorable="w14 w15 w16se w16cid w16 w16cex w16sdtdh w16sdtfl w16du wp14">
   <w:endnote w:type="separator" w:id="-1">
     <w:p>
       <w:pPr>
@@ -1361,7 +1395,7 @@
 </file>
 
 <file path=word/footer1.xml><?xml version="1.0" encoding="utf-8"?>
-<w:ftr xmlns:wpc="http://schemas.microsoft.com/office/word/2010/wordprocessingCanvas" xmlns:cx="http://schemas.microsoft.com/office/drawing/2014/chartex" xmlns:cx1="http://schemas.microsoft.com/office/drawing/2015/9/8/chartex" xmlns:cx2="http://schemas.microsoft.com/office/drawing/2015/10/21/chartex" xmlns:cx3="http://schemas.microsoft.com/office/drawing/2016/5/9/chartex" xmlns:cx4="http://schemas.microsoft.com/office/drawing/2016/5/10/chartex" xmlns:cx5="http://schemas.microsoft.com/office/drawing/2016/5/11/chartex" xmlns:cx6="http://schemas.microsoft.com/office/drawing/2016/5/12/chartex" xmlns:cx7="http://schemas.microsoft.com/office/drawing/2016/5/13/chartex" xmlns:cx8="http://schemas.microsoft.com/office/drawing/2016/5/14/chartex" xmlns:mc="http://schemas.openxmlformats.org/markup-compatibility/2006" xmlns:aink="http://schemas.microsoft.com/office/drawing/2016/ink" xmlns:am3d="http://schemas.microsoft.com/office/drawing/2017/model3d" xmlns:o="urn:schemas-microsoft-com:office:office" xmlns:oel="http://schemas.microsoft.com/office/2019/extlst" xmlns:r="http://schemas.openxmlformats.org/officeDocument/2006/relationships" xmlns:m="http://schemas.openxmlformats.org/officeDocument/2006/math" xmlns:v="urn:schemas-microsoft-com:vml" xmlns:wp14="http://schemas.microsoft.com/office/word/2010/wordprocessingDrawing" xmlns:wp="http://schemas.openxmlformats.org/drawingml/2006/wordprocessingDrawing" xmlns:w10="urn:schemas-microsoft-com:office:word" xmlns:w="http://schemas.openxmlformats.org/wordprocessingml/2006/main" xmlns:w14="http://schemas.microsoft.com/office/word/2010/wordml" xmlns:w15="http://schemas.microsoft.com/office/word/2012/wordml" xmlns:w16cex="http://schemas.microsoft.com/office/word/2018/wordml/cex" xmlns:w16cid="http://schemas.microsoft.com/office/word/2016/wordml/cid" xmlns:w16="http://schemas.microsoft.com/office/word/2018/wordml" xmlns:w16du="http://schemas.microsoft.com/office/word/2023/wordml/word16du" xmlns:w16sdtdh="http://schemas.microsoft.com/office/word/2020/wordml/sdtdatahash" xmlns:w16se="http://schemas.microsoft.com/office/word/2015/wordml/symex" xmlns:wpg="http://schemas.microsoft.com/office/word/2010/wordprocessingGroup" xmlns:wpi="http://schemas.microsoft.com/office/word/2010/wordprocessingInk" xmlns:wne="http://schemas.microsoft.com/office/word/2006/wordml" xmlns:wps="http://schemas.microsoft.com/office/word/2010/wordprocessingShape" mc:Ignorable="w14 w15 w16se w16cid w16 w16cex w16sdtdh w16du wp14">
+<w:ftr xmlns:wpc="http://schemas.microsoft.com/office/word/2010/wordprocessingCanvas" xmlns:cx="http://schemas.microsoft.com/office/drawing/2014/chartex" xmlns:cx1="http://schemas.microsoft.com/office/drawing/2015/9/8/chartex" xmlns:cx2="http://schemas.microsoft.com/office/drawing/2015/10/21/chartex" xmlns:cx3="http://schemas.microsoft.com/office/drawing/2016/5/9/chartex" xmlns:cx4="http://schemas.microsoft.com/office/drawing/2016/5/10/chartex" xmlns:cx5="http://schemas.microsoft.com/office/drawing/2016/5/11/chartex" xmlns:cx6="http://schemas.microsoft.com/office/drawing/2016/5/12/chartex" xmlns:cx7="http://schemas.microsoft.com/office/drawing/2016/5/13/chartex" xmlns:cx8="http://schemas.microsoft.com/office/drawing/2016/5/14/chartex" xmlns:mc="http://schemas.openxmlformats.org/markup-compatibility/2006" xmlns:aink="http://schemas.microsoft.com/office/drawing/2016/ink" xmlns:am3d="http://schemas.microsoft.com/office/drawing/2017/model3d" xmlns:o="urn:schemas-microsoft-com:office:office" xmlns:oel="http://schemas.microsoft.com/office/2019/extlst" xmlns:r="http://schemas.openxmlformats.org/officeDocument/2006/relationships" xmlns:m="http://schemas.openxmlformats.org/officeDocument/2006/math" xmlns:v="urn:schemas-microsoft-com:vml" xmlns:wp14="http://schemas.microsoft.com/office/word/2010/wordprocessingDrawing" xmlns:wp="http://schemas.openxmlformats.org/drawingml/2006/wordprocessingDrawing" xmlns:w10="urn:schemas-microsoft-com:office:word" xmlns:w="http://schemas.openxmlformats.org/wordprocessingml/2006/main" xmlns:w14="http://schemas.microsoft.com/office/word/2010/wordml" xmlns:w15="http://schemas.microsoft.com/office/word/2012/wordml" xmlns:w16cex="http://schemas.microsoft.com/office/word/2018/wordml/cex" xmlns:w16cid="http://schemas.microsoft.com/office/word/2016/wordml/cid" xmlns:w16="http://schemas.microsoft.com/office/word/2018/wordml" xmlns:w16du="http://schemas.microsoft.com/office/word/2023/wordml/word16du" xmlns:w16sdtdh="http://schemas.microsoft.com/office/word/2020/wordml/sdtdatahash" xmlns:w16sdtfl="http://schemas.microsoft.com/office/word/2024/wordml/sdtformatlock" xmlns:w16se="http://schemas.microsoft.com/office/word/2015/wordml/symex" xmlns:wpg="http://schemas.microsoft.com/office/word/2010/wordprocessingGroup" xmlns:wpi="http://schemas.microsoft.com/office/word/2010/wordprocessingInk" xmlns:wne="http://schemas.microsoft.com/office/word/2006/wordml" xmlns:wps="http://schemas.microsoft.com/office/word/2010/wordprocessingShape" mc:Ignorable="w14 w15 w16se w16cid w16 w16cex w16sdtdh w16sdtfl w16du wp14">
   <w:p>
     <w:pPr>
       <w:pStyle w:val="Footer"/>
@@ -1491,7 +1525,7 @@
 </file>
 
 <file path=word/footer2.xml><?xml version="1.0" encoding="utf-8"?>
-<w:ftr xmlns:wpc="http://schemas.microsoft.com/office/word/2010/wordprocessingCanvas" xmlns:cx="http://schemas.microsoft.com/office/drawing/2014/chartex" xmlns:cx1="http://schemas.microsoft.com/office/drawing/2015/9/8/chartex" xmlns:cx2="http://schemas.microsoft.com/office/drawing/2015/10/21/chartex" xmlns:cx3="http://schemas.microsoft.com/office/drawing/2016/5/9/chartex" xmlns:cx4="http://schemas.microsoft.com/office/drawing/2016/5/10/chartex" xmlns:cx5="http://schemas.microsoft.com/office/drawing/2016/5/11/chartex" xmlns:cx6="http://schemas.microsoft.com/office/drawing/2016/5/12/chartex" xmlns:cx7="http://schemas.microsoft.com/office/drawing/2016/5/13/chartex" xmlns:cx8="http://schemas.microsoft.com/office/drawing/2016/5/14/chartex" xmlns:mc="http://schemas.openxmlformats.org/markup-compatibility/2006" xmlns:aink="http://schemas.microsoft.com/office/drawing/2016/ink" xmlns:am3d="http://schemas.microsoft.com/office/drawing/2017/model3d" xmlns:o="urn:schemas-microsoft-com:office:office" xmlns:oel="http://schemas.microsoft.com/office/2019/extlst" xmlns:r="http://schemas.openxmlformats.org/officeDocument/2006/relationships" xmlns:m="http://schemas.openxmlformats.org/officeDocument/2006/math" xmlns:v="urn:schemas-microsoft-com:vml" xmlns:wp14="http://schemas.microsoft.com/office/word/2010/wordprocessingDrawing" xmlns:wp="http://schemas.openxmlformats.org/drawingml/2006/wordprocessingDrawing" xmlns:w10="urn:schemas-microsoft-com:office:word" xmlns:w="http://schemas.openxmlformats.org/wordprocessingml/2006/main" xmlns:w14="http://schemas.microsoft.com/office/word/2010/wordml" xmlns:w15="http://schemas.microsoft.com/office/word/2012/wordml" xmlns:w16cex="http://schemas.microsoft.com/office/word/2018/wordml/cex" xmlns:w16cid="http://schemas.microsoft.com/office/word/2016/wordml/cid" xmlns:w16="http://schemas.microsoft.com/office/word/2018/wordml" xmlns:w16du="http://schemas.microsoft.com/office/word/2023/wordml/word16du" xmlns:w16sdtdh="http://schemas.microsoft.com/office/word/2020/wordml/sdtdatahash" xmlns:w16se="http://schemas.microsoft.com/office/word/2015/wordml/symex" xmlns:wpg="http://schemas.microsoft.com/office/word/2010/wordprocessingGroup" xmlns:wpi="http://schemas.microsoft.com/office/word/2010/wordprocessingInk" xmlns:wne="http://schemas.microsoft.com/office/word/2006/wordml" xmlns:wps="http://schemas.microsoft.com/office/word/2010/wordprocessingShape" mc:Ignorable="w14 w15 w16se w16cid w16 w16cex w16sdtdh w16du wp14">
+<w:ftr xmlns:wpc="http://schemas.microsoft.com/office/word/2010/wordprocessingCanvas" xmlns:cx="http://schemas.microsoft.com/office/drawing/2014/chartex" xmlns:cx1="http://schemas.microsoft.com/office/drawing/2015/9/8/chartex" xmlns:cx2="http://schemas.microsoft.com/office/drawing/2015/10/21/chartex" xmlns:cx3="http://schemas.microsoft.com/office/drawing/2016/5/9/chartex" xmlns:cx4="http://schemas.microsoft.com/office/drawing/2016/5/10/chartex" xmlns:cx5="http://schemas.microsoft.com/office/drawing/2016/5/11/chartex" xmlns:cx6="http://schemas.microsoft.com/office/drawing/2016/5/12/chartex" xmlns:cx7="http://schemas.microsoft.com/office/drawing/2016/5/13/chartex" xmlns:cx8="http://schemas.microsoft.com/office/drawing/2016/5/14/chartex" xmlns:mc="http://schemas.openxmlformats.org/markup-compatibility/2006" xmlns:aink="http://schemas.microsoft.com/office/drawing/2016/ink" xmlns:am3d="http://schemas.microsoft.com/office/drawing/2017/model3d" xmlns:o="urn:schemas-microsoft-com:office:office" xmlns:oel="http://schemas.microsoft.com/office/2019/extlst" xmlns:r="http://schemas.openxmlformats.org/officeDocument/2006/relationships" xmlns:m="http://schemas.openxmlformats.org/officeDocument/2006/math" xmlns:v="urn:schemas-microsoft-com:vml" xmlns:wp14="http://schemas.microsoft.com/office/word/2010/wordprocessingDrawing" xmlns:wp="http://schemas.openxmlformats.org/drawingml/2006/wordprocessingDrawing" xmlns:w10="urn:schemas-microsoft-com:office:word" xmlns:w="http://schemas.openxmlformats.org/wordprocessingml/2006/main" xmlns:w14="http://schemas.microsoft.com/office/word/2010/wordml" xmlns:w15="http://schemas.microsoft.com/office/word/2012/wordml" xmlns:w16cex="http://schemas.microsoft.com/office/word/2018/wordml/cex" xmlns:w16cid="http://schemas.microsoft.com/office/word/2016/wordml/cid" xmlns:w16="http://schemas.microsoft.com/office/word/2018/wordml" xmlns:w16du="http://schemas.microsoft.com/office/word/2023/wordml/word16du" xmlns:w16sdtdh="http://schemas.microsoft.com/office/word/2020/wordml/sdtdatahash" xmlns:w16sdtfl="http://schemas.microsoft.com/office/word/2024/wordml/sdtformatlock" xmlns:w16se="http://schemas.microsoft.com/office/word/2015/wordml/symex" xmlns:wpg="http://schemas.microsoft.com/office/word/2010/wordprocessingGroup" xmlns:wpi="http://schemas.microsoft.com/office/word/2010/wordprocessingInk" xmlns:wne="http://schemas.microsoft.com/office/word/2006/wordml" xmlns:wps="http://schemas.microsoft.com/office/word/2010/wordprocessingShape" mc:Ignorable="w14 w15 w16se w16cid w16 w16cex w16sdtdh w16sdtfl w16du wp14">
   <w:p>
     <w:pPr>
       <w:pStyle w:val="Footer"/>
@@ -1501,7 +1535,7 @@
 </file>
 
 <file path=word/footer3.xml><?xml version="1.0" encoding="utf-8"?>
-<w:ftr xmlns:wpc="http://schemas.microsoft.com/office/word/2010/wordprocessingCanvas" xmlns:cx="http://schemas.microsoft.com/office/drawing/2014/chartex" xmlns:cx1="http://schemas.microsoft.com/office/drawing/2015/9/8/chartex" xmlns:cx2="http://schemas.microsoft.com/office/drawing/2015/10/21/chartex" xmlns:cx3="http://schemas.microsoft.com/office/drawing/2016/5/9/chartex" xmlns:cx4="http://schemas.microsoft.com/office/drawing/2016/5/10/chartex" xmlns:cx5="http://schemas.microsoft.com/office/drawing/2016/5/11/chartex" xmlns:cx6="http://schemas.microsoft.com/office/drawing/2016/5/12/chartex" xmlns:cx7="http://schemas.microsoft.com/office/drawing/2016/5/13/chartex" xmlns:cx8="http://schemas.microsoft.com/office/drawing/2016/5/14/chartex" xmlns:mc="http://schemas.openxmlformats.org/markup-compatibility/2006" xmlns:aink="http://schemas.microsoft.com/office/drawing/2016/ink" xmlns:am3d="http://schemas.microsoft.com/office/drawing/2017/model3d" xmlns:o="urn:schemas-microsoft-com:office:office" xmlns:oel="http://schemas.microsoft.com/office/2019/extlst" xmlns:r="http://schemas.openxmlformats.org/officeDocument/2006/relationships" xmlns:m="http://schemas.openxmlformats.org/officeDocument/2006/math" xmlns:v="urn:schemas-microsoft-com:vml" xmlns:wp14="http://schemas.microsoft.com/office/word/2010/wordprocessingDrawing" xmlns:wp="http://schemas.openxmlformats.org/drawingml/2006/wordprocessingDrawing" xmlns:w10="urn:schemas-microsoft-com:office:word" xmlns:w="http://schemas.openxmlformats.org/wordprocessingml/2006/main" xmlns:w14="http://schemas.microsoft.com/office/word/2010/wordml" xmlns:w15="http://schemas.microsoft.com/office/word/2012/wordml" xmlns:w16cex="http://schemas.microsoft.com/office/word/2018/wordml/cex" xmlns:w16cid="http://schemas.microsoft.com/office/word/2016/wordml/cid" xmlns:w16="http://schemas.microsoft.com/office/word/2018/wordml" xmlns:w16du="http://schemas.microsoft.com/office/word/2023/wordml/word16du" xmlns:w16sdtdh="http://schemas.microsoft.com/office/word/2020/wordml/sdtdatahash" xmlns:w16se="http://schemas.microsoft.com/office/word/2015/wordml/symex" xmlns:wpg="http://schemas.microsoft.com/office/word/2010/wordprocessingGroup" xmlns:wpi="http://schemas.microsoft.com/office/word/2010/wordprocessingInk" xmlns:wne="http://schemas.microsoft.com/office/word/2006/wordml" xmlns:wps="http://schemas.microsoft.com/office/word/2010/wordprocessingShape" mc:Ignorable="w14 w15 w16se w16cid w16 w16cex w16sdtdh w16du wp14">
+<w:ftr xmlns:wpc="http://schemas.microsoft.com/office/word/2010/wordprocessingCanvas" xmlns:cx="http://schemas.microsoft.com/office/drawing/2014/chartex" xmlns:cx1="http://schemas.microsoft.com/office/drawing/2015/9/8/chartex" xmlns:cx2="http://schemas.microsoft.com/office/drawing/2015/10/21/chartex" xmlns:cx3="http://schemas.microsoft.com/office/drawing/2016/5/9/chartex" xmlns:cx4="http://schemas.microsoft.com/office/drawing/2016/5/10/chartex" xmlns:cx5="http://schemas.microsoft.com/office/drawing/2016/5/11/chartex" xmlns:cx6="http://schemas.microsoft.com/office/drawing/2016/5/12/chartex" xmlns:cx7="http://schemas.microsoft.com/office/drawing/2016/5/13/chartex" xmlns:cx8="http://schemas.microsoft.com/office/drawing/2016/5/14/chartex" xmlns:mc="http://schemas.openxmlformats.org/markup-compatibility/2006" xmlns:aink="http://schemas.microsoft.com/office/drawing/2016/ink" xmlns:am3d="http://schemas.microsoft.com/office/drawing/2017/model3d" xmlns:o="urn:schemas-microsoft-com:office:office" xmlns:oel="http://schemas.microsoft.com/office/2019/extlst" xmlns:r="http://schemas.openxmlformats.org/officeDocument/2006/relationships" xmlns:m="http://schemas.openxmlformats.org/officeDocument/2006/math" xmlns:v="urn:schemas-microsoft-com:vml" xmlns:wp14="http://schemas.microsoft.com/office/word/2010/wordprocessingDrawing" xmlns:wp="http://schemas.openxmlformats.org/drawingml/2006/wordprocessingDrawing" xmlns:w10="urn:schemas-microsoft-com:office:word" xmlns:w="http://schemas.openxmlformats.org/wordprocessingml/2006/main" xmlns:w14="http://schemas.microsoft.com/office/word/2010/wordml" xmlns:w15="http://schemas.microsoft.com/office/word/2012/wordml" xmlns:w16cex="http://schemas.microsoft.com/office/word/2018/wordml/cex" xmlns:w16cid="http://schemas.microsoft.com/office/word/2016/wordml/cid" xmlns:w16="http://schemas.microsoft.com/office/word/2018/wordml" xmlns:w16du="http://schemas.microsoft.com/office/word/2023/wordml/word16du" xmlns:w16sdtdh="http://schemas.microsoft.com/office/word/2020/wordml/sdtdatahash" xmlns:w16sdtfl="http://schemas.microsoft.com/office/word/2024/wordml/sdtformatlock" xmlns:w16se="http://schemas.microsoft.com/office/word/2015/wordml/symex" xmlns:wpg="http://schemas.microsoft.com/office/word/2010/wordprocessingGroup" xmlns:wpi="http://schemas.microsoft.com/office/word/2010/wordprocessingInk" xmlns:wne="http://schemas.microsoft.com/office/word/2006/wordml" xmlns:wps="http://schemas.microsoft.com/office/word/2010/wordprocessingShape" mc:Ignorable="w14 w15 w16se w16cid w16 w16cex w16sdtdh w16sdtfl w16du wp14">
   <w:p>
     <w:pPr>
       <w:pStyle w:val="Footer"/>
@@ -1631,7 +1665,7 @@
 </file>
 
 <file path=word/footnotes.xml><?xml version="1.0" encoding="utf-8"?>
-<w:footnotes xmlns:wpc="http://schemas.microsoft.com/office/word/2010/wordprocessingCanvas" xmlns:cx="http://schemas.microsoft.com/office/drawing/2014/chartex" xmlns:cx1="http://schemas.microsoft.com/office/drawing/2015/9/8/chartex" xmlns:cx2="http://schemas.microsoft.com/office/drawing/2015/10/21/chartex" xmlns:cx3="http://schemas.microsoft.com/office/drawing/2016/5/9/chartex" xmlns:cx4="http://schemas.microsoft.com/office/drawing/2016/5/10/chartex" xmlns:cx5="http://schemas.microsoft.com/office/drawing/2016/5/11/chartex" xmlns:cx6="http://schemas.microsoft.com/office/drawing/2016/5/12/chartex" xmlns:cx7="http://schemas.microsoft.com/office/drawing/2016/5/13/chartex" xmlns:cx8="http://schemas.microsoft.com/office/drawing/2016/5/14/chartex" xmlns:mc="http://schemas.openxmlformats.org/markup-compatibility/2006" xmlns:aink="http://schemas.microsoft.com/office/drawing/2016/ink" xmlns:am3d="http://schemas.microsoft.com/office/drawing/2017/model3d" xmlns:o="urn:schemas-microsoft-com:office:office" xmlns:oel="http://schemas.microsoft.com/office/2019/extlst" xmlns:r="http://schemas.openxmlformats.org/officeDocument/2006/relationships" xmlns:m="http://schemas.openxmlformats.org/officeDocument/2006/math" xmlns:v="urn:schemas-microsoft-com:vml" xmlns:wp14="http://schemas.microsoft.com/office/word/2010/wordprocessingDrawing" xmlns:wp="http://schemas.openxmlformats.org/drawingml/2006/wordprocessingDrawing" xmlns:w10="urn:schemas-microsoft-com:office:word" xmlns:w="http://schemas.openxmlformats.org/wordprocessingml/2006/main" xmlns:w14="http://schemas.microsoft.com/office/word/2010/wordml" xmlns:w15="http://schemas.microsoft.com/office/word/2012/wordml" xmlns:w16cex="http://schemas.microsoft.com/office/word/2018/wordml/cex" xmlns:w16cid="http://schemas.microsoft.com/office/word/2016/wordml/cid" xmlns:w16="http://schemas.microsoft.com/office/word/2018/wordml" xmlns:w16du="http://schemas.microsoft.com/office/word/2023/wordml/word16du" xmlns:w16sdtdh="http://schemas.microsoft.com/office/word/2020/wordml/sdtdatahash" xmlns:w16se="http://schemas.microsoft.com/office/word/2015/wordml/symex" xmlns:wpg="http://schemas.microsoft.com/office/word/2010/wordprocessingGroup" xmlns:wpi="http://schemas.microsoft.com/office/word/2010/wordprocessingInk" xmlns:wne="http://schemas.microsoft.com/office/word/2006/wordml" xmlns:wps="http://schemas.microsoft.com/office/word/2010/wordprocessingShape" mc:Ignorable="w14 w15 w16se w16cid w16 w16cex w16sdtdh w16du wp14">
+<w:footnotes xmlns:wpc="http://schemas.microsoft.com/office/word/2010/wordprocessingCanvas" xmlns:cx="http://schemas.microsoft.com/office/drawing/2014/chartex" xmlns:cx1="http://schemas.microsoft.com/office/drawing/2015/9/8/chartex" xmlns:cx2="http://schemas.microsoft.com/office/drawing/2015/10/21/chartex" xmlns:cx3="http://schemas.microsoft.com/office/drawing/2016/5/9/chartex" xmlns:cx4="http://schemas.microsoft.com/office/drawing/2016/5/10/chartex" xmlns:cx5="http://schemas.microsoft.com/office/drawing/2016/5/11/chartex" xmlns:cx6="http://schemas.microsoft.com/office/drawing/2016/5/12/chartex" xmlns:cx7="http://schemas.microsoft.com/office/drawing/2016/5/13/chartex" xmlns:cx8="http://schemas.microsoft.com/office/drawing/2016/5/14/chartex" xmlns:mc="http://schemas.openxmlformats.org/markup-compatibility/2006" xmlns:aink="http://schemas.microsoft.com/office/drawing/2016/ink" xmlns:am3d="http://schemas.microsoft.com/office/drawing/2017/model3d" xmlns:o="urn:schemas-microsoft-com:office:office" xmlns:oel="http://schemas.microsoft.com/office/2019/extlst" xmlns:r="http://schemas.openxmlformats.org/officeDocument/2006/relationships" xmlns:m="http://schemas.openxmlformats.org/officeDocument/2006/math" xmlns:v="urn:schemas-microsoft-com:vml" xmlns:wp14="http://schemas.microsoft.com/office/word/2010/wordprocessingDrawing" xmlns:wp="http://schemas.openxmlformats.org/drawingml/2006/wordprocessingDrawing" xmlns:w10="urn:schemas-microsoft-com:office:word" xmlns:w="http://schemas.openxmlformats.org/wordprocessingml/2006/main" xmlns:w14="http://schemas.microsoft.com/office/word/2010/wordml" xmlns:w15="http://schemas.microsoft.com/office/word/2012/wordml" xmlns:w16cex="http://schemas.microsoft.com/office/word/2018/wordml/cex" xmlns:w16cid="http://schemas.microsoft.com/office/word/2016/wordml/cid" xmlns:w16="http://schemas.microsoft.com/office/word/2018/wordml" xmlns:w16du="http://schemas.microsoft.com/office/word/2023/wordml/word16du" xmlns:w16sdtdh="http://schemas.microsoft.com/office/word/2020/wordml/sdtdatahash" xmlns:w16sdtfl="http://schemas.microsoft.com/office/word/2024/wordml/sdtformatlock" xmlns:w16se="http://schemas.microsoft.com/office/word/2015/wordml/symex" xmlns:wpg="http://schemas.microsoft.com/office/word/2010/wordprocessingGroup" xmlns:wpi="http://schemas.microsoft.com/office/word/2010/wordprocessingInk" xmlns:wne="http://schemas.microsoft.com/office/word/2006/wordml" xmlns:wps="http://schemas.microsoft.com/office/word/2010/wordprocessingShape" mc:Ignorable="w14 w15 w16se w16cid w16 w16cex w16sdtdh w16sdtfl w16du wp14">
   <w:footnote w:type="separator" w:id="-1">
     <w:p>
       <w:pPr>
@@ -1656,7 +1690,7 @@
 </file>
 
 <file path=word/header1.xml><?xml version="1.0" encoding="utf-8"?>
-<w:hdr xmlns:wpc="http://schemas.microsoft.com/office/word/2010/wordprocessingCanvas" xmlns:cx="http://schemas.microsoft.com/office/drawing/2014/chartex" xmlns:cx1="http://schemas.microsoft.com/office/drawing/2015/9/8/chartex" xmlns:cx2="http://schemas.microsoft.com/office/drawing/2015/10/21/chartex" xmlns:cx3="http://schemas.microsoft.com/office/drawing/2016/5/9/chartex" xmlns:cx4="http://schemas.microsoft.com/office/drawing/2016/5/10/chartex" xmlns:cx5="http://schemas.microsoft.com/office/drawing/2016/5/11/chartex" xmlns:cx6="http://schemas.microsoft.com/office/drawing/2016/5/12/chartex" xmlns:cx7="http://schemas.microsoft.com/office/drawing/2016/5/13/chartex" xmlns:cx8="http://schemas.microsoft.com/office/drawing/2016/5/14/chartex" xmlns:mc="http://schemas.openxmlformats.org/markup-compatibility/2006" xmlns:aink="http://schemas.microsoft.com/office/drawing/2016/ink" xmlns:am3d="http://schemas.microsoft.com/office/drawing/2017/model3d" xmlns:o="urn:schemas-microsoft-com:office:office" xmlns:oel="http://schemas.microsoft.com/office/2019/extlst" xmlns:r="http://schemas.openxmlformats.org/officeDocument/2006/relationships" xmlns:m="http://schemas.openxmlformats.org/officeDocument/2006/math" xmlns:v="urn:schemas-microsoft-com:vml" xmlns:wp14="http://schemas.microsoft.com/office/word/2010/wordprocessingDrawing" xmlns:wp="http://schemas.openxmlformats.org/drawingml/2006/wordprocessingDrawing" xmlns:w10="urn:schemas-microsoft-com:office:word" xmlns:w="http://schemas.openxmlformats.org/wordprocessingml/2006/main" xmlns:w14="http://schemas.microsoft.com/office/word/2010/wordml" xmlns:w15="http://schemas.microsoft.com/office/word/2012/wordml" xmlns:w16cex="http://schemas.microsoft.com/office/word/2018/wordml/cex" xmlns:w16cid="http://schemas.microsoft.com/office/word/2016/wordml/cid" xmlns:w16="http://schemas.microsoft.com/office/word/2018/wordml" xmlns:w16du="http://schemas.microsoft.com/office/word/2023/wordml/word16du" xmlns:w16sdtdh="http://schemas.microsoft.com/office/word/2020/wordml/sdtdatahash" xmlns:w16se="http://schemas.microsoft.com/office/word/2015/wordml/symex" xmlns:wpg="http://schemas.microsoft.com/office/word/2010/wordprocessingGroup" xmlns:wpi="http://schemas.microsoft.com/office/word/2010/wordprocessingInk" xmlns:wne="http://schemas.microsoft.com/office/word/2006/wordml" xmlns:wps="http://schemas.microsoft.com/office/word/2010/wordprocessingShape" mc:Ignorable="w14 w15 w16se w16cid w16 w16cex w16sdtdh w16du wp14">
+<w:hdr xmlns:wpc="http://schemas.microsoft.com/office/word/2010/wordprocessingCanvas" xmlns:cx="http://schemas.microsoft.com/office/drawing/2014/chartex" xmlns:cx1="http://schemas.microsoft.com/office/drawing/2015/9/8/chartex" xmlns:cx2="http://schemas.microsoft.com/office/drawing/2015/10/21/chartex" xmlns:cx3="http://schemas.microsoft.com/office/drawing/2016/5/9/chartex" xmlns:cx4="http://schemas.microsoft.com/office/drawing/2016/5/10/chartex" xmlns:cx5="http://schemas.microsoft.com/office/drawing/2016/5/11/chartex" xmlns:cx6="http://schemas.microsoft.com/office/drawing/2016/5/12/chartex" xmlns:cx7="http://schemas.microsoft.com/office/drawing/2016/5/13/chartex" xmlns:cx8="http://schemas.microsoft.com/office/drawing/2016/5/14/chartex" xmlns:mc="http://schemas.openxmlformats.org/markup-compatibility/2006" xmlns:aink="http://schemas.microsoft.com/office/drawing/2016/ink" xmlns:am3d="http://schemas.microsoft.com/office/drawing/2017/model3d" xmlns:o="urn:schemas-microsoft-com:office:office" xmlns:oel="http://schemas.microsoft.com/office/2019/extlst" xmlns:r="http://schemas.openxmlformats.org/officeDocument/2006/relationships" xmlns:m="http://schemas.openxmlformats.org/officeDocument/2006/math" xmlns:v="urn:schemas-microsoft-com:vml" xmlns:wp14="http://schemas.microsoft.com/office/word/2010/wordprocessingDrawing" xmlns:wp="http://schemas.openxmlformats.org/drawingml/2006/wordprocessingDrawing" xmlns:w10="urn:schemas-microsoft-com:office:word" xmlns:w="http://schemas.openxmlformats.org/wordprocessingml/2006/main" xmlns:w14="http://schemas.microsoft.com/office/word/2010/wordml" xmlns:w15="http://schemas.microsoft.com/office/word/2012/wordml" xmlns:w16cex="http://schemas.microsoft.com/office/word/2018/wordml/cex" xmlns:w16cid="http://schemas.microsoft.com/office/word/2016/wordml/cid" xmlns:w16="http://schemas.microsoft.com/office/word/2018/wordml" xmlns:w16du="http://schemas.microsoft.com/office/word/2023/wordml/word16du" xmlns:w16sdtdh="http://schemas.microsoft.com/office/word/2020/wordml/sdtdatahash" xmlns:w16sdtfl="http://schemas.microsoft.com/office/word/2024/wordml/sdtformatlock" xmlns:w16se="http://schemas.microsoft.com/office/word/2015/wordml/symex" xmlns:wpg="http://schemas.microsoft.com/office/word/2010/wordprocessingGroup" xmlns:wpi="http://schemas.microsoft.com/office/word/2010/wordprocessingInk" xmlns:wne="http://schemas.microsoft.com/office/word/2006/wordml" xmlns:wps="http://schemas.microsoft.com/office/word/2010/wordprocessingShape" mc:Ignorable="w14 w15 w16se w16cid w16 w16cex w16sdtdh w16sdtfl w16du wp14">
   <w:p>
     <w:pPr>
       <w:pStyle w:val="Header"/>
@@ -1666,7 +1700,7 @@
 </file>
 
 <file path=word/header2.xml><?xml version="1.0" encoding="utf-8"?>
-<w:hdr xmlns:wpc="http://schemas.microsoft.com/office/word/2010/wordprocessingCanvas" xmlns:cx="http://schemas.microsoft.com/office/drawing/2014/chartex" xmlns:cx1="http://schemas.microsoft.com/office/drawing/2015/9/8/chartex" xmlns:cx2="http://schemas.microsoft.com/office/drawing/2015/10/21/chartex" xmlns:cx3="http://schemas.microsoft.com/office/drawing/2016/5/9/chartex" xmlns:cx4="http://schemas.microsoft.com/office/drawing/2016/5/10/chartex" xmlns:cx5="http://schemas.microsoft.com/office/drawing/2016/5/11/chartex" xmlns:cx6="http://schemas.microsoft.com/office/drawing/2016/5/12/chartex" xmlns:cx7="http://schemas.microsoft.com/office/drawing/2016/5/13/chartex" xmlns:cx8="http://schemas.microsoft.com/office/drawing/2016/5/14/chartex" xmlns:mc="http://schemas.openxmlformats.org/markup-compatibility/2006" xmlns:aink="http://schemas.microsoft.com/office/drawing/2016/ink" xmlns:am3d="http://schemas.microsoft.com/office/drawing/2017/model3d" xmlns:o="urn:schemas-microsoft-com:office:office" xmlns:oel="http://schemas.microsoft.com/office/2019/extlst" xmlns:r="http://schemas.openxmlformats.org/officeDocument/2006/relationships" xmlns:m="http://schemas.openxmlformats.org/officeDocument/2006/math" xmlns:v="urn:schemas-microsoft-com:vml" xmlns:wp14="http://schemas.microsoft.com/office/word/2010/wordprocessingDrawing" xmlns:wp="http://schemas.openxmlformats.org/drawingml/2006/wordprocessingDrawing" xmlns:w10="urn:schemas-microsoft-com:office:word" xmlns:w="http://schemas.openxmlformats.org/wordprocessingml/2006/main" xmlns:w14="http://schemas.microsoft.com/office/word/2010/wordml" xmlns:w15="http://schemas.microsoft.com/office/word/2012/wordml" xmlns:w16cex="http://schemas.microsoft.com/office/word/2018/wordml/cex" xmlns:w16cid="http://schemas.microsoft.com/office/word/2016/wordml/cid" xmlns:w16="http://schemas.microsoft.com/office/word/2018/wordml" xmlns:w16du="http://schemas.microsoft.com/office/word/2023/wordml/word16du" xmlns:w16sdtdh="http://schemas.microsoft.com/office/word/2020/wordml/sdtdatahash" xmlns:w16se="http://schemas.microsoft.com/office/word/2015/wordml/symex" xmlns:wpg="http://schemas.microsoft.com/office/word/2010/wordprocessingGroup" xmlns:wpi="http://schemas.microsoft.com/office/word/2010/wordprocessingInk" xmlns:wne="http://schemas.microsoft.com/office/word/2006/wordml" xmlns:wps="http://schemas.microsoft.com/office/word/2010/wordprocessingShape" mc:Ignorable="w14 w15 w16se w16cid w16 w16cex w16sdtdh w16du wp14">
+<w:hdr xmlns:wpc="http://schemas.microsoft.com/office/word/2010/wordprocessingCanvas" xmlns:cx="http://schemas.microsoft.com/office/drawing/2014/chartex" xmlns:cx1="http://schemas.microsoft.com/office/drawing/2015/9/8/chartex" xmlns:cx2="http://schemas.microsoft.com/office/drawing/2015/10/21/chartex" xmlns:cx3="http://schemas.microsoft.com/office/drawing/2016/5/9/chartex" xmlns:cx4="http://schemas.microsoft.com/office/drawing/2016/5/10/chartex" xmlns:cx5="http://schemas.microsoft.com/office/drawing/2016/5/11/chartex" xmlns:cx6="http://schemas.microsoft.com/office/drawing/2016/5/12/chartex" xmlns:cx7="http://schemas.microsoft.com/office/drawing/2016/5/13/chartex" xmlns:cx8="http://schemas.microsoft.com/office/drawing/2016/5/14/chartex" xmlns:mc="http://schemas.openxmlformats.org/markup-compatibility/2006" xmlns:aink="http://schemas.microsoft.com/office/drawing/2016/ink" xmlns:am3d="http://schemas.microsoft.com/office/drawing/2017/model3d" xmlns:o="urn:schemas-microsoft-com:office:office" xmlns:oel="http://schemas.microsoft.com/office/2019/extlst" xmlns:r="http://schemas.openxmlformats.org/officeDocument/2006/relationships" xmlns:m="http://schemas.openxmlformats.org/officeDocument/2006/math" xmlns:v="urn:schemas-microsoft-com:vml" xmlns:wp14="http://schemas.microsoft.com/office/word/2010/wordprocessingDrawing" xmlns:wp="http://schemas.openxmlformats.org/drawingml/2006/wordprocessingDrawing" xmlns:w10="urn:schemas-microsoft-com:office:word" xmlns:w="http://schemas.openxmlformats.org/wordprocessingml/2006/main" xmlns:w14="http://schemas.microsoft.com/office/word/2010/wordml" xmlns:w15="http://schemas.microsoft.com/office/word/2012/wordml" xmlns:w16cex="http://schemas.microsoft.com/office/word/2018/wordml/cex" xmlns:w16cid="http://schemas.microsoft.com/office/word/2016/wordml/cid" xmlns:w16="http://schemas.microsoft.com/office/word/2018/wordml" xmlns:w16du="http://schemas.microsoft.com/office/word/2023/wordml/word16du" xmlns:w16sdtdh="http://schemas.microsoft.com/office/word/2020/wordml/sdtdatahash" xmlns:w16sdtfl="http://schemas.microsoft.com/office/word/2024/wordml/sdtformatlock" xmlns:w16se="http://schemas.microsoft.com/office/word/2015/wordml/symex" xmlns:wpg="http://schemas.microsoft.com/office/word/2010/wordprocessingGroup" xmlns:wpi="http://schemas.microsoft.com/office/word/2010/wordprocessingInk" xmlns:wne="http://schemas.microsoft.com/office/word/2006/wordml" xmlns:wps="http://schemas.microsoft.com/office/word/2010/wordprocessingShape" mc:Ignorable="w14 w15 w16se w16cid w16 w16cex w16sdtdh w16sdtfl w16du wp14">
   <w:p>
     <w:pPr>
       <w:pStyle w:val="Header"/>
@@ -1676,7 +1710,7 @@
 </file>
 
 <file path=word/header3.xml><?xml version="1.0" encoding="utf-8"?>
-<w:hdr xmlns:wpc="http://schemas.microsoft.com/office/word/2010/wordprocessingCanvas" xmlns:cx="http://schemas.microsoft.com/office/drawing/2014/chartex" xmlns:cx1="http://schemas.microsoft.com/office/drawing/2015/9/8/chartex" xmlns:cx2="http://schemas.microsoft.com/office/drawing/2015/10/21/chartex" xmlns:cx3="http://schemas.microsoft.com/office/drawing/2016/5/9/chartex" xmlns:cx4="http://schemas.microsoft.com/office/drawing/2016/5/10/chartex" xmlns:cx5="http://schemas.microsoft.com/office/drawing/2016/5/11/chartex" xmlns:cx6="http://schemas.microsoft.com/office/drawing/2016/5/12/chartex" xmlns:cx7="http://schemas.microsoft.com/office/drawing/2016/5/13/chartex" xmlns:cx8="http://schemas.microsoft.com/office/drawing/2016/5/14/chartex" xmlns:mc="http://schemas.openxmlformats.org/markup-compatibility/2006" xmlns:aink="http://schemas.microsoft.com/office/drawing/2016/ink" xmlns:am3d="http://schemas.microsoft.com/office/drawing/2017/model3d" xmlns:o="urn:schemas-microsoft-com:office:office" xmlns:oel="http://schemas.microsoft.com/office/2019/extlst" xmlns:r="http://schemas.openxmlformats.org/officeDocument/2006/relationships" xmlns:m="http://schemas.openxmlformats.org/officeDocument/2006/math" xmlns:v="urn:schemas-microsoft-com:vml" xmlns:wp14="http://schemas.microsoft.com/office/word/2010/wordprocessingDrawing" xmlns:wp="http://schemas.openxmlformats.org/drawingml/2006/wordprocessingDrawing" xmlns:w10="urn:schemas-microsoft-com:office:word" xmlns:w="http://schemas.openxmlformats.org/wordprocessingml/2006/main" xmlns:w14="http://schemas.microsoft.com/office/word/2010/wordml" xmlns:w15="http://schemas.microsoft.com/office/word/2012/wordml" xmlns:w16cex="http://schemas.microsoft.com/office/word/2018/wordml/cex" xmlns:w16cid="http://schemas.microsoft.com/office/word/2016/wordml/cid" xmlns:w16="http://schemas.microsoft.com/office/word/2018/wordml" xmlns:w16du="http://schemas.microsoft.com/office/word/2023/wordml/word16du" xmlns:w16sdtdh="http://schemas.microsoft.com/office/word/2020/wordml/sdtdatahash" xmlns:w16se="http://schemas.microsoft.com/office/word/2015/wordml/symex" xmlns:wpg="http://schemas.microsoft.com/office/word/2010/wordprocessingGroup" xmlns:wpi="http://schemas.microsoft.com/office/word/2010/wordprocessingInk" xmlns:wne="http://schemas.microsoft.com/office/word/2006/wordml" xmlns:wps="http://schemas.microsoft.com/office/word/2010/wordprocessingShape" mc:Ignorable="w14 w15 w16se w16cid w16 w16cex w16sdtdh w16du wp14">
+<w:hdr xmlns:wpc="http://schemas.microsoft.com/office/word/2010/wordprocessingCanvas" xmlns:cx="http://schemas.microsoft.com/office/drawing/2014/chartex" xmlns:cx1="http://schemas.microsoft.com/office/drawing/2015/9/8/chartex" xmlns:cx2="http://schemas.microsoft.com/office/drawing/2015/10/21/chartex" xmlns:cx3="http://schemas.microsoft.com/office/drawing/2016/5/9/chartex" xmlns:cx4="http://schemas.microsoft.com/office/drawing/2016/5/10/chartex" xmlns:cx5="http://schemas.microsoft.com/office/drawing/2016/5/11/chartex" xmlns:cx6="http://schemas.microsoft.com/office/drawing/2016/5/12/chartex" xmlns:cx7="http://schemas.microsoft.com/office/drawing/2016/5/13/chartex" xmlns:cx8="http://schemas.microsoft.com/office/drawing/2016/5/14/chartex" xmlns:mc="http://schemas.openxmlformats.org/markup-compatibility/2006" xmlns:aink="http://schemas.microsoft.com/office/drawing/2016/ink" xmlns:am3d="http://schemas.microsoft.com/office/drawing/2017/model3d" xmlns:o="urn:schemas-microsoft-com:office:office" xmlns:oel="http://schemas.microsoft.com/office/2019/extlst" xmlns:r="http://schemas.openxmlformats.org/officeDocument/2006/relationships" xmlns:m="http://schemas.openxmlformats.org/officeDocument/2006/math" xmlns:v="urn:schemas-microsoft-com:vml" xmlns:wp14="http://schemas.microsoft.com/office/word/2010/wordprocessingDrawing" xmlns:wp="http://schemas.openxmlformats.org/drawingml/2006/wordprocessingDrawing" xmlns:w10="urn:schemas-microsoft-com:office:word" xmlns:w="http://schemas.openxmlformats.org/wordprocessingml/2006/main" xmlns:w14="http://schemas.microsoft.com/office/word/2010/wordml" xmlns:w15="http://schemas.microsoft.com/office/word/2012/wordml" xmlns:w16cex="http://schemas.microsoft.com/office/word/2018/wordml/cex" xmlns:w16cid="http://schemas.microsoft.com/office/word/2016/wordml/cid" xmlns:w16="http://schemas.microsoft.com/office/word/2018/wordml" xmlns:w16du="http://schemas.microsoft.com/office/word/2023/wordml/word16du" xmlns:w16sdtdh="http://schemas.microsoft.com/office/word/2020/wordml/sdtdatahash" xmlns:w16sdtfl="http://schemas.microsoft.com/office/word/2024/wordml/sdtformatlock" xmlns:w16se="http://schemas.microsoft.com/office/word/2015/wordml/symex" xmlns:wpg="http://schemas.microsoft.com/office/word/2010/wordprocessingGroup" xmlns:wpi="http://schemas.microsoft.com/office/word/2010/wordprocessingInk" xmlns:wne="http://schemas.microsoft.com/office/word/2006/wordml" xmlns:wps="http://schemas.microsoft.com/office/word/2010/wordprocessingShape" mc:Ignorable="w14 w15 w16se w16cid w16 w16cex w16sdtdh w16sdtfl w16du wp14">
   <w:p>
     <w:pPr>
       <w:pStyle w:val="Header"/>
@@ -1686,7 +1720,7 @@
 </file>
 
 <file path=word/numbering.xml><?xml version="1.0" encoding="utf-8"?>
-<w:numbering xmlns:wpc="http://schemas.microsoft.com/office/word/2010/wordprocessingCanvas" xmlns:cx="http://schemas.microsoft.com/office/drawing/2014/chartex" xmlns:cx1="http://schemas.microsoft.com/office/drawing/2015/9/8/chartex" xmlns:cx2="http://schemas.microsoft.com/office/drawing/2015/10/21/chartex" xmlns:cx3="http://schemas.microsoft.com/office/drawing/2016/5/9/chartex" xmlns:cx4="http://schemas.microsoft.com/office/drawing/2016/5/10/chartex" xmlns:cx5="http://schemas.microsoft.com/office/drawing/2016/5/11/chartex" xmlns:cx6="http://schemas.microsoft.com/office/drawing/2016/5/12/chartex" xmlns:cx7="http://schemas.microsoft.com/office/drawing/2016/5/13/chartex" xmlns:cx8="http://schemas.microsoft.com/office/drawing/2016/5/14/chartex" xmlns:mc="http://schemas.openxmlformats.org/markup-compatibility/2006" xmlns:aink="http://schemas.microsoft.com/office/drawing/2016/ink" xmlns:am3d="http://schemas.microsoft.com/office/drawing/2017/model3d" xmlns:o="urn:schemas-microsoft-com:office:office" xmlns:oel="http://schemas.microsoft.com/office/2019/extlst" xmlns:r="http://schemas.openxmlformats.org/officeDocument/2006/relationships" xmlns:m="http://schemas.openxmlformats.org/officeDocument/2006/math" xmlns:v="urn:schemas-microsoft-com:vml" xmlns:wp14="http://schemas.microsoft.com/office/word/2010/wordprocessingDrawing" xmlns:wp="http://schemas.openxmlformats.org/drawingml/2006/wordprocessingDrawing" xmlns:w10="urn:schemas-microsoft-com:office:word" xmlns:w="http://schemas.openxmlformats.org/wordprocessingml/2006/main" xmlns:w14="http://schemas.microsoft.com/office/word/2010/wordml" xmlns:w15="http://schemas.microsoft.com/office/word/2012/wordml" xmlns:w16cex="http://schemas.microsoft.com/office/word/2018/wordml/cex" xmlns:w16cid="http://schemas.microsoft.com/office/word/2016/wordml/cid" xmlns:w16="http://schemas.microsoft.com/office/word/2018/wordml" xmlns:w16du="http://schemas.microsoft.com/office/word/2023/wordml/word16du" xmlns:w16sdtdh="http://schemas.microsoft.com/office/word/2020/wordml/sdtdatahash" xmlns:w16se="http://schemas.microsoft.com/office/word/2015/wordml/symex" xmlns:wpg="http://schemas.microsoft.com/office/word/2010/wordprocessingGroup" xmlns:wpi="http://schemas.microsoft.com/office/word/2010/wordprocessingInk" xmlns:wne="http://schemas.microsoft.com/office/word/2006/wordml" xmlns:wps="http://schemas.microsoft.com/office/word/2010/wordprocessingShape" mc:Ignorable="w14 w15 w16se w16cid w16 w16cex w16sdtdh w16du wp14">
+<w:numbering xmlns:wpc="http://schemas.microsoft.com/office/word/2010/wordprocessingCanvas" xmlns:cx="http://schemas.microsoft.com/office/drawing/2014/chartex" xmlns:cx1="http://schemas.microsoft.com/office/drawing/2015/9/8/chartex" xmlns:cx2="http://schemas.microsoft.com/office/drawing/2015/10/21/chartex" xmlns:cx3="http://schemas.microsoft.com/office/drawing/2016/5/9/chartex" xmlns:cx4="http://schemas.microsoft.com/office/drawing/2016/5/10/chartex" xmlns:cx5="http://schemas.microsoft.com/office/drawing/2016/5/11/chartex" xmlns:cx6="http://schemas.microsoft.com/office/drawing/2016/5/12/chartex" xmlns:cx7="http://schemas.microsoft.com/office/drawing/2016/5/13/chartex" xmlns:cx8="http://schemas.microsoft.com/office/drawing/2016/5/14/chartex" xmlns:mc="http://schemas.openxmlformats.org/markup-compatibility/2006" xmlns:aink="http://schemas.microsoft.com/office/drawing/2016/ink" xmlns:am3d="http://schemas.microsoft.com/office/drawing/2017/model3d" xmlns:o="urn:schemas-microsoft-com:office:office" xmlns:oel="http://schemas.microsoft.com/office/2019/extlst" xmlns:r="http://schemas.openxmlformats.org/officeDocument/2006/relationships" xmlns:m="http://schemas.openxmlformats.org/officeDocument/2006/math" xmlns:v="urn:schemas-microsoft-com:vml" xmlns:wp14="http://schemas.microsoft.com/office/word/2010/wordprocessingDrawing" xmlns:wp="http://schemas.openxmlformats.org/drawingml/2006/wordprocessingDrawing" xmlns:w10="urn:schemas-microsoft-com:office:word" xmlns:w="http://schemas.openxmlformats.org/wordprocessingml/2006/main" xmlns:w14="http://schemas.microsoft.com/office/word/2010/wordml" xmlns:w15="http://schemas.microsoft.com/office/word/2012/wordml" xmlns:w16cex="http://schemas.microsoft.com/office/word/2018/wordml/cex" xmlns:w16cid="http://schemas.microsoft.com/office/word/2016/wordml/cid" xmlns:w16="http://schemas.microsoft.com/office/word/2018/wordml" xmlns:w16du="http://schemas.microsoft.com/office/word/2023/wordml/word16du" xmlns:w16sdtdh="http://schemas.microsoft.com/office/word/2020/wordml/sdtdatahash" xmlns:w16sdtfl="http://schemas.microsoft.com/office/word/2024/wordml/sdtformatlock" xmlns:w16se="http://schemas.microsoft.com/office/word/2015/wordml/symex" xmlns:wpg="http://schemas.microsoft.com/office/word/2010/wordprocessingGroup" xmlns:wpi="http://schemas.microsoft.com/office/word/2010/wordprocessingInk" xmlns:wne="http://schemas.microsoft.com/office/word/2006/wordml" xmlns:wps="http://schemas.microsoft.com/office/word/2010/wordprocessingShape" mc:Ignorable="w14 w15 w16se w16cid w16 w16cex w16sdtdh w16sdtfl w16du wp14">
   <w:abstractNum w:abstractNumId="0" w15:restartNumberingAfterBreak="0">
     <w:nsid w:val="35647A52"/>
     <w:multiLevelType w:val="hybridMultilevel"/>
@@ -2069,7 +2103,7 @@
 </file>
 
 <file path=word/styles.xml><?xml version="1.0" encoding="utf-8"?>
-<w:styles xmlns:mc="http://schemas.openxmlformats.org/markup-compatibility/2006" xmlns:r="http://schemas.openxmlformats.org/officeDocument/2006/relationships" xmlns:w="http://schemas.openxmlformats.org/wordprocessingml/2006/main" xmlns:w14="http://schemas.microsoft.com/office/word/2010/wordml" xmlns:w15="http://schemas.microsoft.com/office/word/2012/wordml" xmlns:w16cex="http://schemas.microsoft.com/office/word/2018/wordml/cex" xmlns:w16cid="http://schemas.microsoft.com/office/word/2016/wordml/cid" xmlns:w16="http://schemas.microsoft.com/office/word/2018/wordml" xmlns:w16du="http://schemas.microsoft.com/office/word/2023/wordml/word16du" xmlns:w16sdtdh="http://schemas.microsoft.com/office/word/2020/wordml/sdtdatahash" xmlns:w16se="http://schemas.microsoft.com/office/word/2015/wordml/symex" mc:Ignorable="w14 w15 w16se w16cid w16 w16cex w16sdtdh w16du">
+<w:styles xmlns:mc="http://schemas.openxmlformats.org/markup-compatibility/2006" xmlns:r="http://schemas.openxmlformats.org/officeDocument/2006/relationships" xmlns:w="http://schemas.openxmlformats.org/wordprocessingml/2006/main" xmlns:w14="http://schemas.microsoft.com/office/word/2010/wordml" xmlns:w15="http://schemas.microsoft.com/office/word/2012/wordml" xmlns:w16cex="http://schemas.microsoft.com/office/word/2018/wordml/cex" xmlns:w16cid="http://schemas.microsoft.com/office/word/2016/wordml/cid" xmlns:w16="http://schemas.microsoft.com/office/word/2018/wordml" xmlns:w16du="http://schemas.microsoft.com/office/word/2023/wordml/word16du" xmlns:w16sdtdh="http://schemas.microsoft.com/office/word/2020/wordml/sdtdatahash" xmlns:w16sdtfl="http://schemas.microsoft.com/office/word/2024/wordml/sdtformatlock" xmlns:w16se="http://schemas.microsoft.com/office/word/2015/wordml/symex" mc:Ignorable="w14 w15 w16se w16cid w16 w16cex w16sdtdh w16sdtfl w16du">
   <w:docDefaults>
     <w:rPrDefault>
       <w:rPr>
@@ -2671,7 +2705,6 @@
   <w:style w:type="character" w:default="1" w:styleId="DefaultParagraphFont">
     <w:name w:val="Default Paragraph Font"/>
     <w:uiPriority w:val="1"/>
-    <w:semiHidden/>
     <w:unhideWhenUsed/>
   </w:style>
   <w:style w:type="table" w:default="1" w:styleId="TableNormal">
@@ -3057,6 +3090,36 @@
     <w:name w:val="ui-provider"/>
     <w:basedOn w:val="DefaultParagraphFont"/>
     <w:rsid w:val="00FE465A"/>
+  </w:style>
+  <w:style w:type="paragraph" w:styleId="HTMLPreformatted">
+    <w:name w:val="HTML Preformatted"/>
+    <w:basedOn w:val="Normal"/>
+    <w:link w:val="HTMLPreformattedChar"/>
+    <w:uiPriority w:val="99"/>
+    <w:semiHidden/>
+    <w:unhideWhenUsed/>
+    <w:rsid w:val="00B74278"/>
+    <w:pPr>
+      <w:spacing w:after="0" w:line="240" w:lineRule="auto"/>
+    </w:pPr>
+    <w:rPr>
+      <w:rFonts w:ascii="Consolas" w:hAnsi="Consolas"/>
+      <w:sz w:val="20"/>
+      <w:szCs w:val="20"/>
+    </w:rPr>
+  </w:style>
+  <w:style w:type="character" w:customStyle="1" w:styleId="HTMLPreformattedChar">
+    <w:name w:val="HTML Preformatted Char"/>
+    <w:basedOn w:val="DefaultParagraphFont"/>
+    <w:link w:val="HTMLPreformatted"/>
+    <w:uiPriority w:val="99"/>
+    <w:semiHidden/>
+    <w:rsid w:val="00B74278"/>
+    <w:rPr>
+      <w:rFonts w:ascii="Consolas" w:hAnsi="Consolas"/>
+      <w:sz w:val="20"/>
+      <w:szCs w:val="20"/>
+    </w:rPr>
   </w:style>
 </w:styles>
 </file>

</xml_diff>

<commit_message>
CIV-16460 Order Template Updates (#6092)
* CIV-16460 Order Template Updates

* update templates

---------

Co-authored-by: Madhan Mahadevan <madhan.mahadevan@hmcts.net>
Co-authored-by: vasudevganesanhmcts <100689363+vasudevganesanhmcts@users.noreply.github.com>
</commit_message>
<xml_diff>
--- a/docker/docmosis/templates/CV-UNS-DEC-ENG-01286.docx
+++ b/docker/docmosis/templates/CV-UNS-DEC-ENG-01286.docx
@@ -123,49 +123,7 @@
               <w:rPr>
                 <w:rFonts w:ascii="GDS Transport Website Light" w:hAnsi="GDS Transport Website Light"/>
               </w:rPr>
-              <w:t>&lt;&lt;{</w:t>
-            </w:r>
-            <w:proofErr w:type="spellStart"/>
-            <w:r>
-              <w:rPr>
-                <w:rFonts w:ascii="GDS Transport Website Light" w:hAnsi="GDS Transport Website Light"/>
-              </w:rPr>
-              <w:t>dateFormat</w:t>
-            </w:r>
-            <w:proofErr w:type="spellEnd"/>
-            <w:r>
-              <w:rPr>
-                <w:rFonts w:ascii="GDS Transport Website Light" w:hAnsi="GDS Transport Website Light"/>
-              </w:rPr>
-              <w:t>($</w:t>
-            </w:r>
-            <w:proofErr w:type="spellStart"/>
-            <w:r>
-              <w:rPr>
-                <w:rFonts w:ascii="GDS Transport Website Light" w:hAnsi="GDS Transport Website Light"/>
-              </w:rPr>
-              <w:t>nowUTC</w:t>
-            </w:r>
-            <w:proofErr w:type="spellEnd"/>
-            <w:r>
-              <w:rPr>
-                <w:rFonts w:ascii="GDS Transport Website Light" w:hAnsi="GDS Transport Website Light"/>
-              </w:rPr>
-              <w:t xml:space="preserve"> ,‘d MMMM </w:t>
-            </w:r>
-            <w:proofErr w:type="spellStart"/>
-            <w:r>
-              <w:rPr>
-                <w:rFonts w:ascii="GDS Transport Website Light" w:hAnsi="GDS Transport Website Light"/>
-              </w:rPr>
-              <w:t>yyyy</w:t>
-            </w:r>
-            <w:proofErr w:type="spellEnd"/>
-            <w:r>
-              <w:rPr>
-                <w:rFonts w:ascii="GDS Transport Website Light" w:hAnsi="GDS Transport Website Light"/>
-              </w:rPr>
-              <w:t>’)} &gt;&gt;</w:t>
+              <w:t>&lt;&lt;{dateFormat($nowUTC ,‘d MMMM yyyy’)} &gt;&gt;</w:t>
             </w:r>
           </w:p>
         </w:tc>
@@ -194,9 +152,8 @@
                 <w:sz w:val="28"/>
                 <w:szCs w:val="28"/>
               </w:rPr>
-              <w:t>&lt;&lt;</w:t>
-            </w:r>
-            <w:proofErr w:type="spellStart"/>
+              <w:t>&lt;&lt;c</w:t>
+            </w:r>
             <w:r>
               <w:rPr>
                 <w:rFonts w:ascii="GDS Transport Website Light" w:hAnsi="GDS Transport Website Light"/>
@@ -205,7 +162,7 @@
                 <w:sz w:val="28"/>
                 <w:szCs w:val="28"/>
               </w:rPr>
-              <w:t>c</w:t>
+              <w:t>ourtName</w:t>
             </w:r>
             <w:r>
               <w:rPr>
@@ -215,17 +172,6 @@
                 <w:sz w:val="28"/>
                 <w:szCs w:val="28"/>
               </w:rPr>
-              <w:t>ourtName</w:t>
-            </w:r>
-            <w:proofErr w:type="spellEnd"/>
-            <w:r>
-              <w:rPr>
-                <w:rFonts w:ascii="GDS Transport Website Light" w:hAnsi="GDS Transport Website Light"/>
-                <w:b/>
-                <w:bCs/>
-                <w:sz w:val="28"/>
-                <w:szCs w:val="28"/>
-              </w:rPr>
               <w:t>&gt;&gt;</w:t>
             </w:r>
           </w:p>
@@ -253,7 +199,6 @@
               </w:rPr>
               <w:t>&lt;&lt;</w:t>
             </w:r>
-            <w:proofErr w:type="spellStart"/>
             <w:r>
               <w:rPr>
                 <w:rFonts w:ascii="GDS Transport Website Light" w:hAnsi="GDS Transport Website Light"/>
@@ -272,7 +217,6 @@
               </w:rPr>
               <w:t>umber</w:t>
             </w:r>
-            <w:proofErr w:type="spellEnd"/>
             <w:r>
               <w:rPr>
                 <w:rFonts w:ascii="GDS Transport Website Light" w:hAnsi="GDS Transport Website Light"/>
@@ -380,14 +324,12 @@
               </w:rPr>
               <w:t>&lt;&lt;</w:t>
             </w:r>
-            <w:proofErr w:type="spellStart"/>
             <w:r>
               <w:rPr>
                 <w:rFonts w:ascii="GDS Transport Website Light" w:hAnsi="GDS Transport Website Light"/>
               </w:rPr>
               <w:t>judgeNameTitle</w:t>
             </w:r>
-            <w:proofErr w:type="spellEnd"/>
             <w:r>
               <w:rPr>
                 <w:rFonts w:ascii="GDS Transport Website Light" w:hAnsi="GDS Transport Website Light"/>
@@ -419,8 +361,8 @@
                 <w:noProof/>
               </w:rPr>
               <w:drawing>
-                <wp:inline distT="0" distB="0" distL="0" distR="0" wp14:anchorId="086853CD" wp14:editId="18E63F07">
-                  <wp:extent cx="685800" cy="685800"/>
+                <wp:inline distT="0" distB="0" distL="0" distR="0" wp14:anchorId="086853CD" wp14:editId="386A8779">
+                  <wp:extent cx="685800" cy="629586"/>
                   <wp:effectExtent l="0" t="0" r="0" b="0"/>
                   <wp:docPr id="2" name="Picture 2"/>
                   <wp:cNvGraphicFramePr>
@@ -434,7 +376,7 @@
                           <pic:cNvPicPr/>
                         </pic:nvPicPr>
                         <pic:blipFill>
-                          <a:blip r:embed="rId7" cstate="print">
+                          <a:blip r:embed="rId7">
                             <a:extLst>
                               <a:ext uri="{28A0092B-C50C-407E-A947-70E740481C1C}">
                                 <a14:useLocalDpi xmlns:a14="http://schemas.microsoft.com/office/drawing/2010/main" val="0"/>
@@ -448,7 +390,7 @@
                         <pic:spPr>
                           <a:xfrm>
                             <a:off x="0" y="0"/>
-                            <a:ext cx="685800" cy="685800"/>
+                            <a:ext cx="685800" cy="629586"/>
                           </a:xfrm>
                           <a:prstGeom prst="rect">
                             <a:avLst/>
@@ -667,7 +609,6 @@
               </w:rPr>
               <w:t>&lt;&lt;</w:t>
             </w:r>
-            <w:proofErr w:type="spellStart"/>
             <w:r>
               <w:rPr>
                 <w:rFonts w:ascii="GDSTransportWebsite" w:hAnsi="GDSTransportWebsite"/>
@@ -675,7 +616,6 @@
               </w:rPr>
               <w:t>cr</w:t>
             </w:r>
-            <w:proofErr w:type="spellEnd"/>
             <w:r>
               <w:rPr>
                 <w:rFonts w:ascii="GDSTransportWebsite" w:hAnsi="GDSTransportWebsite"/>
@@ -1022,21 +962,7 @@
               <w:rPr>
                 <w:rFonts w:ascii="GDS Transport Website Light" w:hAnsi="GDS Transport Website Light"/>
               </w:rPr>
-              <w:t>&lt;&lt;</w:t>
-            </w:r>
-            <w:proofErr w:type="spellStart"/>
-            <w:r>
-              <w:rPr>
-                <w:rFonts w:ascii="GDS Transport Website Light" w:hAnsi="GDS Transport Website Light"/>
-              </w:rPr>
-              <w:t>defendantNum</w:t>
-            </w:r>
-            <w:proofErr w:type="spellEnd"/>
-            <w:r>
-              <w:rPr>
-                <w:rFonts w:ascii="GDS Transport Website Light" w:hAnsi="GDS Transport Website Light"/>
-              </w:rPr>
-              <w:t>&gt;&gt;</w:t>
+              <w:t>&lt;&lt;defendantNum&gt;&gt;</w:t>
             </w:r>
           </w:p>
         </w:tc>
@@ -1065,7 +991,6 @@
               </w:rPr>
               <w:t>&lt;&lt;</w:t>
             </w:r>
-            <w:proofErr w:type="spellStart"/>
             <w:r>
               <w:rPr>
                 <w:rFonts w:ascii="GDSTransportWebsite" w:hAnsi="GDSTransportWebsite"/>
@@ -1073,7 +998,6 @@
               </w:rPr>
               <w:t>cr</w:t>
             </w:r>
-            <w:proofErr w:type="spellEnd"/>
             <w:r>
               <w:rPr>
                 <w:rFonts w:ascii="GDSTransportWebsite" w:hAnsi="GDSTransportWebsite"/>
@@ -1336,14 +1260,12 @@
         </w:rPr>
         <w:t xml:space="preserve">&lt;&lt; </w:t>
       </w:r>
-      <w:proofErr w:type="spellStart"/>
       <w:r>
         <w:rPr>
           <w:rFonts w:ascii="Arial" w:hAnsi="Arial" w:cs="Arial"/>
         </w:rPr>
         <w:t>orderAfterHearingDate</w:t>
       </w:r>
-      <w:proofErr w:type="spellEnd"/>
       <w:r>
         <w:rPr>
           <w:rFonts w:ascii="Arial" w:hAnsi="Arial" w:cs="Arial"/>
@@ -1400,126 +1322,6 @@
     <w:pPr>
       <w:pStyle w:val="Footer"/>
     </w:pPr>
-    <w:r>
-      <w:rPr>
-        <w:noProof/>
-      </w:rPr>
-      <mc:AlternateContent>
-        <mc:Choice Requires="wps">
-          <w:drawing>
-            <wp:anchor distT="0" distB="0" distL="0" distR="0" simplePos="0" relativeHeight="251659264" behindDoc="0" locked="0" layoutInCell="1" allowOverlap="1" wp14:anchorId="341D63D3" wp14:editId="5F1A9F5A">
-              <wp:simplePos x="635" y="635"/>
-              <wp:positionH relativeFrom="page">
-                <wp:align>left</wp:align>
-              </wp:positionH>
-              <wp:positionV relativeFrom="page">
-                <wp:align>bottom</wp:align>
-              </wp:positionV>
-              <wp:extent cx="1017905" cy="290830"/>
-              <wp:effectExtent l="0" t="0" r="10795" b="0"/>
-              <wp:wrapNone/>
-              <wp:docPr id="2002208622" name="Text Box 2" descr="Classification: Controlled">
-                <a:extLst xmlns:a="http://schemas.openxmlformats.org/drawingml/2006/main">
-                  <a:ext uri="{5AE41FA2-C0FF-4470-9BD4-5FADCA87CBE2}">
-                    <aclsh:classification xmlns:aclsh="http://schemas.microsoft.com/office/drawing/2020/classificationShape" classificationOutcomeType="ftr"/>
-                  </a:ext>
-                </a:extLst>
-              </wp:docPr>
-              <wp:cNvGraphicFramePr/>
-              <a:graphic xmlns:a="http://schemas.openxmlformats.org/drawingml/2006/main">
-                <a:graphicData uri="http://schemas.microsoft.com/office/word/2010/wordprocessingShape">
-                  <wps:wsp>
-                    <wps:cNvSpPr txBox="1"/>
-                    <wps:spPr>
-                      <a:xfrm>
-                        <a:off x="0" y="0"/>
-                        <a:ext cx="1017905" cy="290830"/>
-                      </a:xfrm>
-                      <a:prstGeom prst="rect">
-                        <a:avLst/>
-                      </a:prstGeom>
-                      <a:noFill/>
-                      <a:ln>
-                        <a:noFill/>
-                      </a:ln>
-                    </wps:spPr>
-                    <wps:txbx>
-                      <w:txbxContent>
-                        <w:p>
-                          <w:pPr>
-                            <w:spacing w:after="0"/>
-                            <w:rPr>
-                              <w:rFonts w:ascii="Calibri" w:eastAsia="Calibri" w:hAnsi="Calibri" w:cs="Calibri"/>
-                              <w:noProof/>
-                              <w:color w:val="FF0000"/>
-                              <w:sz w:val="12"/>
-                              <w:szCs w:val="12"/>
-                            </w:rPr>
-                          </w:pPr>
-                          <w:r>
-                            <w:rPr>
-                              <w:rFonts w:ascii="Calibri" w:eastAsia="Calibri" w:hAnsi="Calibri" w:cs="Calibri"/>
-                              <w:noProof/>
-                              <w:color w:val="FF0000"/>
-                              <w:sz w:val="12"/>
-                              <w:szCs w:val="12"/>
-                            </w:rPr>
-                            <w:t>Classification: Controlled</w:t>
-                          </w:r>
-                        </w:p>
-                      </w:txbxContent>
-                    </wps:txbx>
-                    <wps:bodyPr rot="0" spcFirstLastPara="0" vertOverflow="overflow" horzOverflow="overflow" vert="horz" wrap="none" lIns="254000" tIns="0" rIns="0" bIns="190500" numCol="1" spcCol="0" rtlCol="0" fromWordArt="0" anchor="b" anchorCtr="0" forceAA="0" compatLnSpc="1">
-                      <a:prstTxWarp prst="textNoShape">
-                        <a:avLst/>
-                      </a:prstTxWarp>
-                      <a:spAutoFit/>
-                    </wps:bodyPr>
-                  </wps:wsp>
-                </a:graphicData>
-              </a:graphic>
-            </wp:anchor>
-          </w:drawing>
-        </mc:Choice>
-        <mc:Fallback>
-          <w:pict>
-            <v:shapetype w14:anchorId="341D63D3" id="_x0000_t202" coordsize="21600,21600" o:spt="202" path="m,l,21600r21600,l21600,xe">
-              <v:stroke joinstyle="miter"/>
-              <v:path gradientshapeok="t" o:connecttype="rect"/>
-            </v:shapetype>
-            <v:shape id="Text Box 2" o:spid="_x0000_s1026" type="#_x0000_t202" alt="Classification: Controlled" style="position:absolute;margin-left:0;margin-top:0;width:80.15pt;height:22.9pt;z-index:251659264;visibility:visible;mso-wrap-style:none;mso-wrap-distance-left:0;mso-wrap-distance-top:0;mso-wrap-distance-right:0;mso-wrap-distance-bottom:0;mso-position-horizontal:left;mso-position-horizontal-relative:page;mso-position-vertical:bottom;mso-position-vertical-relative:page;v-text-anchor:bottom" o:gfxdata="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" filled="f" stroked="f">
-              <v:textbox style="mso-fit-shape-to-text:t" inset="20pt,0,0,15pt">
-                <w:txbxContent>
-                  <w:p>
-                    <w:pPr>
-                      <w:spacing w:after="0"/>
-                      <w:rPr>
-                        <w:rFonts w:ascii="Calibri" w:eastAsia="Calibri" w:hAnsi="Calibri" w:cs="Calibri"/>
-                        <w:noProof/>
-                        <w:color w:val="FF0000"/>
-                        <w:sz w:val="12"/>
-                        <w:szCs w:val="12"/>
-                      </w:rPr>
-                    </w:pPr>
-                    <w:r>
-                      <w:rPr>
-                        <w:rFonts w:ascii="Calibri" w:eastAsia="Calibri" w:hAnsi="Calibri" w:cs="Calibri"/>
-                        <w:noProof/>
-                        <w:color w:val="FF0000"/>
-                        <w:sz w:val="12"/>
-                        <w:szCs w:val="12"/>
-                      </w:rPr>
-                      <w:t>Classification: Controlled</w:t>
-                    </w:r>
-                  </w:p>
-                </w:txbxContent>
-              </v:textbox>
-              <w10:wrap anchorx="page" anchory="page"/>
-            </v:shape>
-          </w:pict>
-        </mc:Fallback>
-      </mc:AlternateContent>
-    </w:r>
   </w:p>
 </w:ftr>
 </file>
@@ -1540,126 +1342,6 @@
     <w:pPr>
       <w:pStyle w:val="Footer"/>
     </w:pPr>
-    <w:r>
-      <w:rPr>
-        <w:noProof/>
-      </w:rPr>
-      <mc:AlternateContent>
-        <mc:Choice Requires="wps">
-          <w:drawing>
-            <wp:anchor distT="0" distB="0" distL="0" distR="0" simplePos="0" relativeHeight="251658240" behindDoc="0" locked="0" layoutInCell="1" allowOverlap="1" wp14:anchorId="66597E7A" wp14:editId="66982868">
-              <wp:simplePos x="635" y="635"/>
-              <wp:positionH relativeFrom="page">
-                <wp:align>left</wp:align>
-              </wp:positionH>
-              <wp:positionV relativeFrom="page">
-                <wp:align>bottom</wp:align>
-              </wp:positionV>
-              <wp:extent cx="1017905" cy="290830"/>
-              <wp:effectExtent l="0" t="0" r="10795" b="0"/>
-              <wp:wrapNone/>
-              <wp:docPr id="235569499" name="Text Box 1" descr="Classification: Controlled">
-                <a:extLst xmlns:a="http://schemas.openxmlformats.org/drawingml/2006/main">
-                  <a:ext uri="{5AE41FA2-C0FF-4470-9BD4-5FADCA87CBE2}">
-                    <aclsh:classification xmlns:aclsh="http://schemas.microsoft.com/office/drawing/2020/classificationShape" classificationOutcomeType="ftr"/>
-                  </a:ext>
-                </a:extLst>
-              </wp:docPr>
-              <wp:cNvGraphicFramePr/>
-              <a:graphic xmlns:a="http://schemas.openxmlformats.org/drawingml/2006/main">
-                <a:graphicData uri="http://schemas.microsoft.com/office/word/2010/wordprocessingShape">
-                  <wps:wsp>
-                    <wps:cNvSpPr txBox="1"/>
-                    <wps:spPr>
-                      <a:xfrm>
-                        <a:off x="0" y="0"/>
-                        <a:ext cx="1017905" cy="290830"/>
-                      </a:xfrm>
-                      <a:prstGeom prst="rect">
-                        <a:avLst/>
-                      </a:prstGeom>
-                      <a:noFill/>
-                      <a:ln>
-                        <a:noFill/>
-                      </a:ln>
-                    </wps:spPr>
-                    <wps:txbx>
-                      <w:txbxContent>
-                        <w:p>
-                          <w:pPr>
-                            <w:spacing w:after="0"/>
-                            <w:rPr>
-                              <w:rFonts w:ascii="Calibri" w:eastAsia="Calibri" w:hAnsi="Calibri" w:cs="Calibri"/>
-                              <w:noProof/>
-                              <w:color w:val="FF0000"/>
-                              <w:sz w:val="12"/>
-                              <w:szCs w:val="12"/>
-                            </w:rPr>
-                          </w:pPr>
-                          <w:r>
-                            <w:rPr>
-                              <w:rFonts w:ascii="Calibri" w:eastAsia="Calibri" w:hAnsi="Calibri" w:cs="Calibri"/>
-                              <w:noProof/>
-                              <w:color w:val="FF0000"/>
-                              <w:sz w:val="12"/>
-                              <w:szCs w:val="12"/>
-                            </w:rPr>
-                            <w:t>Classification: Controlled</w:t>
-                          </w:r>
-                        </w:p>
-                      </w:txbxContent>
-                    </wps:txbx>
-                    <wps:bodyPr rot="0" spcFirstLastPara="0" vertOverflow="overflow" horzOverflow="overflow" vert="horz" wrap="none" lIns="254000" tIns="0" rIns="0" bIns="190500" numCol="1" spcCol="0" rtlCol="0" fromWordArt="0" anchor="b" anchorCtr="0" forceAA="0" compatLnSpc="1">
-                      <a:prstTxWarp prst="textNoShape">
-                        <a:avLst/>
-                      </a:prstTxWarp>
-                      <a:spAutoFit/>
-                    </wps:bodyPr>
-                  </wps:wsp>
-                </a:graphicData>
-              </a:graphic>
-            </wp:anchor>
-          </w:drawing>
-        </mc:Choice>
-        <mc:Fallback>
-          <w:pict>
-            <v:shapetype w14:anchorId="66597E7A" id="_x0000_t202" coordsize="21600,21600" o:spt="202" path="m,l,21600r21600,l21600,xe">
-              <v:stroke joinstyle="miter"/>
-              <v:path gradientshapeok="t" o:connecttype="rect"/>
-            </v:shapetype>
-            <v:shape id="Text Box 1" o:spid="_x0000_s1027" type="#_x0000_t202" alt="Classification: Controlled" style="position:absolute;margin-left:0;margin-top:0;width:80.15pt;height:22.9pt;z-index:251658240;visibility:visible;mso-wrap-style:none;mso-wrap-distance-left:0;mso-wrap-distance-top:0;mso-wrap-distance-right:0;mso-wrap-distance-bottom:0;mso-position-horizontal:left;mso-position-horizontal-relative:page;mso-position-vertical:bottom;mso-position-vertical-relative:page;v-text-anchor:bottom" o:gfxdata="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" filled="f" stroked="f">
-              <v:textbox style="mso-fit-shape-to-text:t" inset="20pt,0,0,15pt">
-                <w:txbxContent>
-                  <w:p>
-                    <w:pPr>
-                      <w:spacing w:after="0"/>
-                      <w:rPr>
-                        <w:rFonts w:ascii="Calibri" w:eastAsia="Calibri" w:hAnsi="Calibri" w:cs="Calibri"/>
-                        <w:noProof/>
-                        <w:color w:val="FF0000"/>
-                        <w:sz w:val="12"/>
-                        <w:szCs w:val="12"/>
-                      </w:rPr>
-                    </w:pPr>
-                    <w:r>
-                      <w:rPr>
-                        <w:rFonts w:ascii="Calibri" w:eastAsia="Calibri" w:hAnsi="Calibri" w:cs="Calibri"/>
-                        <w:noProof/>
-                        <w:color w:val="FF0000"/>
-                        <w:sz w:val="12"/>
-                        <w:szCs w:val="12"/>
-                      </w:rPr>
-                      <w:t>Classification: Controlled</w:t>
-                    </w:r>
-                  </w:p>
-                </w:txbxContent>
-              </v:textbox>
-              <w10:wrap anchorx="page" anchory="page"/>
-            </v:shape>
-          </w:pict>
-        </mc:Fallback>
-      </mc:AlternateContent>
-    </w:r>
   </w:p>
 </w:ftr>
 </file>
@@ -2705,6 +2387,7 @@
   <w:style w:type="character" w:default="1" w:styleId="DefaultParagraphFont">
     <w:name w:val="Default Paragraph Font"/>
     <w:uiPriority w:val="1"/>
+    <w:semiHidden/>
     <w:unhideWhenUsed/>
   </w:style>
   <w:style w:type="table" w:default="1" w:styleId="TableNormal">
@@ -3421,6 +3104,6 @@
 
 <file path=docMetadata/LabelInfo.xml><?xml version="1.0" encoding="utf-8"?>
 <clbl:labelList xmlns:clbl="http://schemas.microsoft.com/office/2020/mipLabelMetadata">
-  <clbl:label id="{95c71a0f-75e1-4c8f-90e2-641c9351dd98}" enabled="1" method="Standard" siteId="{3e0088dc-0629-4ae6-aa8c-813e7a296f50}" removed="0"/>
+  <clbl:label id="{fa22dce2-39a9-4bf4-a557-7a50b593b56a}" enabled="1" method="Privileged" siteId="{3e0088dc-0629-4ae6-aa8c-813e7a296f50}" contentBits="0" removed="0"/>
 </clbl:labelList>
 </file>
</xml_diff>